<commit_message>
Update PDF, Change app.js url
Finalise PDF, Change console link in app.js to correct URL
</commit_message>
<xml_diff>
--- a/Documents/Error Handling Helpline.docx
+++ b/Documents/Error Handling Helpline.docx
@@ -138,26 +138,28 @@
           <w:bCs/>
           <w:color w:val="FFFFFF" w:themeColor="background1"/>
         </w:rPr>
-        <w:t xml:space="preserve"> </w:t>
-      </w:r>
-      <w:r>
-        <w:rPr>
-          <w:b/>
-          <w:bCs/>
-          <w:color w:val="FFFFFF" w:themeColor="background1"/>
-        </w:rPr>
-        <w:t>Reece</w:t>
-      </w:r>
-    </w:p>
-    <w:p>
-      <w:r>
-        <w:t xml:space="preserve">This project is a Debugging &amp; Programming Help platform that lets students post technical programming problems and receive help from the community. Users can share error messages, code </w:t>
+        <w:t xml:space="preserve"> Reece</w:t>
+      </w:r>
+    </w:p>
+    <w:p>
+      <w:r>
+        <w:t xml:space="preserve">This project is a Debugging &amp; Programming Help platform that lets students post technical programming problems and receive help from the community. </w:t>
+      </w:r>
+    </w:p>
+    <w:p>
+      <w:r>
+        <w:t xml:space="preserve">Users can share error messages, code </w:t>
       </w:r>
       <w:r>
         <w:t>snippets,</w:t>
       </w:r>
       <w:r>
-        <w:t xml:space="preserve"> and environment issues. Others can respond with explanations and debugging guidance. The platforms’ goal is to promote collective learning, support and help in developing </w:t>
+        <w:t xml:space="preserve"> and environment issues. Others can respond with explanations and debugging guidance. </w:t>
+      </w:r>
+    </w:p>
+    <w:p>
+      <w:r>
+        <w:t xml:space="preserve">The platforms’ goal is to promote collective learning, support and help in developing </w:t>
       </w:r>
       <w:r>
         <w:t>critical thinking skills</w:t>
@@ -227,10 +229,7 @@
         </w:numPr>
       </w:pPr>
       <w:r>
-        <w:t>Respectful and constructive communication</w:t>
-      </w:r>
-      <w:r>
-        <w:t>.</w:t>
+        <w:t>Respectful and constructive communication.</w:t>
       </w:r>
     </w:p>
     <w:p>
@@ -242,10 +241,7 @@
         </w:numPr>
       </w:pPr>
       <w:r>
-        <w:t>Being open to feedback and different viewpoints</w:t>
-      </w:r>
-      <w:r>
-        <w:t>.</w:t>
+        <w:t>Being open to feedback and different viewpoints.</w:t>
       </w:r>
     </w:p>
     <w:p>
@@ -257,10 +253,7 @@
         </w:numPr>
       </w:pPr>
       <w:r>
-        <w:t>Taking responsibility for assigned tasks</w:t>
-      </w:r>
-      <w:r>
-        <w:t>.</w:t>
+        <w:t>Taking responsibility for assigned tasks.</w:t>
       </w:r>
     </w:p>
     <w:p>
@@ -289,10 +282,7 @@
         </w:numPr>
       </w:pPr>
       <w:r>
-        <w:t xml:space="preserve">Repeated failure to contribute without </w:t>
-      </w:r>
-      <w:r>
-        <w:t>communication.</w:t>
+        <w:t>Repeated failure to contribute without communication.</w:t>
       </w:r>
     </w:p>
     <w:p>
@@ -304,10 +294,7 @@
         </w:numPr>
       </w:pPr>
       <w:r>
-        <w:t xml:space="preserve">Removing or altering others’ work without </w:t>
-      </w:r>
-      <w:r>
-        <w:t>discussion.</w:t>
+        <w:t>Removing or altering others’ work without discussion.</w:t>
       </w:r>
     </w:p>
     <w:p>
@@ -319,10 +306,7 @@
         </w:numPr>
       </w:pPr>
       <w:r>
-        <w:t>Academic misconduct or reuse of prior assessed work</w:t>
-      </w:r>
-      <w:r>
-        <w:t>.</w:t>
+        <w:t>Academic misconduct or reuse of prior assessed work.</w:t>
       </w:r>
     </w:p>
     <w:p>
@@ -340,18 +324,7 @@
     </w:p>
     <w:p>
       <w:r>
-        <w:t xml:space="preserve">All contributors </w:t>
-      </w:r>
-      <w:proofErr w:type="gramStart"/>
-      <w:r>
-        <w:t>are expected</w:t>
-      </w:r>
-      <w:proofErr w:type="gramEnd"/>
-      <w:r>
-        <w:t xml:space="preserve"> </w:t>
-      </w:r>
-      <w:r>
-        <w:t>to:</w:t>
+        <w:t>All contributors are expected to:</w:t>
       </w:r>
     </w:p>
     <w:p>
@@ -363,10 +336,7 @@
         </w:numPr>
       </w:pPr>
       <w:r>
-        <w:t>Follow the agreed development workflow</w:t>
-      </w:r>
-      <w:r>
-        <w:t>.</w:t>
+        <w:t>Follow the agreed development workflow.</w:t>
       </w:r>
     </w:p>
     <w:p>
@@ -378,10 +348,7 @@
         </w:numPr>
       </w:pPr>
       <w:r>
-        <w:t>Meet deadlines or communicate early if issues arise</w:t>
-      </w:r>
-      <w:r>
-        <w:t>.</w:t>
+        <w:t>Meet deadlines or communicate early if issues arise.</w:t>
       </w:r>
     </w:p>
     <w:p>
@@ -393,10 +360,7 @@
         </w:numPr>
       </w:pPr>
       <w:r>
-        <w:t>Act in line with university academic integrity rules</w:t>
-      </w:r>
-      <w:r>
-        <w:t>.</w:t>
+        <w:t>Act in line with university academic integrity rules.</w:t>
       </w:r>
     </w:p>
     <w:p>
@@ -414,15 +378,7 @@
     </w:p>
     <w:p>
       <w:r>
-        <w:t xml:space="preserve">Breaches of this Code of Conduct should </w:t>
-      </w:r>
-      <w:proofErr w:type="gramStart"/>
-      <w:r>
-        <w:t>be raised</w:t>
-      </w:r>
-      <w:proofErr w:type="gramEnd"/>
-      <w:r>
-        <w:t xml:space="preserve"> with the group.</w:t>
+        <w:t>Breaches of this Code of Conduct should be raised with the group.</w:t>
       </w:r>
     </w:p>
     <w:p>
@@ -442,22 +398,9 @@
     </w:p>
     <w:p>
       <w:pPr>
-        <w:rPr>
-          <w:b/>
-          <w:bCs/>
-        </w:rPr>
-      </w:pPr>
-    </w:p>
-    <w:p>
-      <w:pPr>
-        <w:rPr>
-          <w:b/>
-          <w:bCs/>
-        </w:rPr>
-      </w:pPr>
-    </w:p>
-    <w:p>
-      <w:pPr>
+        <w:pBdr>
+          <w:bottom w:val="single" w:sz="6" w:space="1" w:color="auto"/>
+        </w:pBdr>
         <w:rPr>
           <w:b/>
           <w:bCs/>
@@ -542,10 +485,16 @@
           <w:bCs/>
         </w:rPr>
       </w:pPr>
-      <w:r>
-        <w:rPr>
-          <w:b/>
-          <w:bCs/>
+    </w:p>
+    <w:p>
+      <w:pPr>
+        <w:rPr>
+          <w:u w:val="single"/>
+        </w:rPr>
+      </w:pPr>
+      <w:r>
+        <w:rPr>
+          <w:u w:val="single"/>
         </w:rPr>
         <w:t>Demographics</w:t>
       </w:r>
@@ -681,14 +630,12 @@
     <w:p>
       <w:pPr>
         <w:rPr>
-          <w:b/>
-          <w:bCs/>
-        </w:rPr>
-      </w:pPr>
-      <w:r>
-        <w:rPr>
-          <w:b/>
-          <w:bCs/>
+          <w:u w:val="single"/>
+        </w:rPr>
+      </w:pPr>
+      <w:r>
+        <w:rPr>
+          <w:u w:val="single"/>
         </w:rPr>
         <w:t>Background</w:t>
       </w:r>
@@ -812,13 +759,8 @@
           </w:tcPr>
           <w:p>
             <w:r>
-              <w:t xml:space="preserve">Resolve coding errors quickly and </w:t>
-            </w:r>
-            <w:proofErr w:type="gramStart"/>
-            <w:r>
-              <w:t>effectively</w:t>
-            </w:r>
-            <w:proofErr w:type="gramEnd"/>
+              <w:t>Resolve coding errors quickly and effectively</w:t>
+            </w:r>
           </w:p>
           <w:p>
             <w:pPr>
@@ -835,13 +777,8 @@
           </w:tcPr>
           <w:p>
             <w:r>
-              <w:t xml:space="preserve">Clear explanations of what errors mean in plain </w:t>
-            </w:r>
-            <w:proofErr w:type="gramStart"/>
-            <w:r>
-              <w:t>language</w:t>
-            </w:r>
-            <w:proofErr w:type="gramEnd"/>
+              <w:t>Clear explanations of what errors mean in plain language</w:t>
+            </w:r>
           </w:p>
           <w:p>
             <w:pPr>
@@ -876,13 +813,8 @@
           </w:tcPr>
           <w:p>
             <w:r>
-              <w:t xml:space="preserve">Develop independent debugging </w:t>
-            </w:r>
-            <w:proofErr w:type="gramStart"/>
-            <w:r>
-              <w:t>skills</w:t>
-            </w:r>
-            <w:proofErr w:type="gramEnd"/>
+              <w:t>Develop independent debugging skills</w:t>
+            </w:r>
           </w:p>
           <w:p>
             <w:pPr>
@@ -899,13 +831,8 @@
           </w:tcPr>
           <w:p>
             <w:r>
-              <w:t xml:space="preserve">Step-by-step debugging guidance tailored to the specific </w:t>
-            </w:r>
-            <w:proofErr w:type="gramStart"/>
-            <w:r>
-              <w:t>issue</w:t>
-            </w:r>
-            <w:proofErr w:type="gramEnd"/>
+              <w:t>Step-by-step debugging guidance tailored to the specific issue</w:t>
+            </w:r>
           </w:p>
           <w:p>
             <w:pPr>
@@ -940,13 +867,8 @@
           </w:tcPr>
           <w:p>
             <w:r>
-              <w:t xml:space="preserve">Understand error messages beyond surface-level </w:t>
-            </w:r>
-            <w:proofErr w:type="gramStart"/>
-            <w:r>
-              <w:t>fixes</w:t>
-            </w:r>
-            <w:proofErr w:type="gramEnd"/>
+              <w:t>Understand error messages beyond surface-level fixes</w:t>
+            </w:r>
           </w:p>
           <w:p>
             <w:pPr>
@@ -997,13 +919,8 @@
           </w:tcPr>
           <w:p>
             <w:r>
-              <w:t xml:space="preserve">Build confidence in problem-solving </w:t>
-            </w:r>
-            <w:proofErr w:type="gramStart"/>
-            <w:r>
-              <w:t>abilities</w:t>
-            </w:r>
-            <w:proofErr w:type="gramEnd"/>
+              <w:t>Build confidence in problem-solving abilities</w:t>
+            </w:r>
           </w:p>
           <w:p>
             <w:pPr>
@@ -1036,13 +953,8 @@
           </w:tcPr>
           <w:p>
             <w:r>
-              <w:t xml:space="preserve">Uncertainty about whether solutions are secure or best </w:t>
-            </w:r>
-            <w:proofErr w:type="gramStart"/>
-            <w:r>
-              <w:t>practice</w:t>
-            </w:r>
-            <w:proofErr w:type="gramEnd"/>
+              <w:t>Uncertainty about whether solutions are secure or best practice</w:t>
+            </w:r>
           </w:p>
           <w:p>
             <w:pPr>
@@ -1105,14 +1017,12 @@
     <w:p>
       <w:pPr>
         <w:rPr>
-          <w:b/>
-          <w:bCs/>
-        </w:rPr>
-      </w:pPr>
-      <w:r>
-        <w:rPr>
-          <w:b/>
-          <w:bCs/>
+          <w:u w:val="single"/>
+        </w:rPr>
+      </w:pPr>
+      <w:r>
+        <w:rPr>
+          <w:u w:val="single"/>
         </w:rPr>
         <w:t>Technical Profile</w:t>
       </w:r>
@@ -1164,13 +1074,8 @@
           </w:tcPr>
           <w:p>
             <w:r>
-              <w:t xml:space="preserve">Understands fundamental programming </w:t>
-            </w:r>
-            <w:proofErr w:type="gramStart"/>
-            <w:r>
-              <w:t>concepts</w:t>
-            </w:r>
-            <w:proofErr w:type="gramEnd"/>
+              <w:t>Understands fundamental programming concepts</w:t>
+            </w:r>
           </w:p>
           <w:p>
             <w:pPr>
@@ -1223,13 +1128,8 @@
           </w:tcPr>
           <w:p>
             <w:r>
-              <w:t xml:space="preserve">Struggles with asynchronous programming and state </w:t>
-            </w:r>
-            <w:proofErr w:type="gramStart"/>
-            <w:r>
-              <w:t>management</w:t>
-            </w:r>
-            <w:proofErr w:type="gramEnd"/>
+              <w:t>Struggles with asynchronous programming and state management</w:t>
+            </w:r>
           </w:p>
           <w:p>
             <w:pPr>
@@ -1289,6 +1189,191 @@
     <w:p>
       <w:pPr>
         <w:rPr>
+          <w:u w:val="single"/>
+        </w:rPr>
+      </w:pPr>
+      <w:r>
+        <w:rPr>
+          <w:u w:val="single"/>
+        </w:rPr>
+        <w:t>Scenario</w:t>
+      </w:r>
+    </w:p>
+    <w:p>
+      <w:r>
+        <w:t>Alex encounters a "TypeError: Cannot read property 'map' of undefined" while building a React component for coursework.</w:t>
+      </w:r>
+    </w:p>
+    <w:p>
+      <w:pPr>
+        <w:rPr>
+          <w:i/>
+          <w:iCs/>
+        </w:rPr>
+      </w:pPr>
+      <w:r>
+        <w:rPr>
+          <w:i/>
+          <w:iCs/>
+        </w:rPr>
+        <w:t>Trigger</w:t>
+      </w:r>
+      <w:r>
+        <w:rPr>
+          <w:i/>
+          <w:iCs/>
+        </w:rPr>
+        <w:t>:</w:t>
+      </w:r>
+    </w:p>
+    <w:p>
+      <w:r>
+        <w:t>Error appears at 10:30 PM, two days before submission deadline</w:t>
+      </w:r>
+      <w:r>
+        <w:t>.</w:t>
+      </w:r>
+    </w:p>
+    <w:p>
+      <w:pPr>
+        <w:rPr>
+          <w:i/>
+          <w:iCs/>
+        </w:rPr>
+      </w:pPr>
+      <w:r>
+        <w:rPr>
+          <w:i/>
+          <w:iCs/>
+        </w:rPr>
+        <w:t>Action</w:t>
+      </w:r>
+      <w:r>
+        <w:rPr>
+          <w:i/>
+          <w:iCs/>
+        </w:rPr>
+        <w:t>:</w:t>
+      </w:r>
+    </w:p>
+    <w:p>
+      <w:r>
+        <w:t>Submits error message, relevant code snippet, and brief description of what they were</w:t>
+      </w:r>
+      <w:r>
+        <w:t>.</w:t>
+      </w:r>
+    </w:p>
+    <w:p>
+      <w:r>
+        <w:t>attempting</w:t>
+      </w:r>
+    </w:p>
+    <w:p>
+      <w:pPr>
+        <w:rPr>
+          <w:i/>
+          <w:iCs/>
+        </w:rPr>
+      </w:pPr>
+      <w:r>
+        <w:rPr>
+          <w:i/>
+          <w:iCs/>
+        </w:rPr>
+        <w:t>Interaction</w:t>
+      </w:r>
+      <w:r>
+        <w:rPr>
+          <w:i/>
+          <w:iCs/>
+        </w:rPr>
+        <w:t>:</w:t>
+      </w:r>
+    </w:p>
+    <w:p>
+      <w:r>
+        <w:t>Reviews the helpline's automated analysis and suggested solution</w:t>
+      </w:r>
+      <w:r>
+        <w:t>s.</w:t>
+      </w:r>
+    </w:p>
+    <w:p>
+      <w:pPr>
+        <w:rPr>
+          <w:i/>
+          <w:iCs/>
+        </w:rPr>
+      </w:pPr>
+      <w:r>
+        <w:rPr>
+          <w:i/>
+          <w:iCs/>
+        </w:rPr>
+        <w:t>Resolution</w:t>
+      </w:r>
+      <w:r>
+        <w:rPr>
+          <w:i/>
+          <w:iCs/>
+        </w:rPr>
+        <w:t>:</w:t>
+      </w:r>
+    </w:p>
+    <w:p>
+      <w:r>
+        <w:t>Receives guidance from Sarah explaining async data loading, with a code example</w:t>
+      </w:r>
+      <w:r>
+        <w:t xml:space="preserve"> </w:t>
+      </w:r>
+      <w:r>
+        <w:t>showing conditional rendering</w:t>
+      </w:r>
+      <w:r>
+        <w:t>.</w:t>
+      </w:r>
+    </w:p>
+    <w:p>
+      <w:pPr>
+        <w:rPr>
+          <w:i/>
+          <w:iCs/>
+        </w:rPr>
+      </w:pPr>
+      <w:r>
+        <w:rPr>
+          <w:i/>
+          <w:iCs/>
+        </w:rPr>
+        <w:t>Outcome</w:t>
+      </w:r>
+      <w:r>
+        <w:rPr>
+          <w:i/>
+          <w:iCs/>
+        </w:rPr>
+        <w:t>:</w:t>
+      </w:r>
+    </w:p>
+    <w:p>
+      <w:pPr>
+        <w:pBdr>
+          <w:bottom w:val="single" w:sz="6" w:space="1" w:color="auto"/>
+        </w:pBdr>
+      </w:pPr>
+      <w:r>
+        <w:t>Fixes the issue, understands the underlying problem, and saves the solution for future reference</w:t>
+      </w:r>
+      <w:r>
+        <w:t>.</w:t>
+      </w:r>
+    </w:p>
+    <w:p/>
+    <w:p>
+      <w:pPr>
+        <w:rPr>
           <w:b/>
           <w:bCs/>
         </w:rPr>
@@ -1298,166 +1383,7 @@
           <w:b/>
           <w:bCs/>
         </w:rPr>
-        <w:lastRenderedPageBreak/>
-        <w:t xml:space="preserve">Scenario: </w:t>
-      </w:r>
-    </w:p>
-    <w:p>
-      <w:r>
-        <w:t>Alex encounters a "TypeError: Cannot read property 'map' of undefined" while building a React component for coursework.</w:t>
-      </w:r>
-    </w:p>
-    <w:p>
-      <w:pPr>
-        <w:rPr>
-          <w:u w:val="single"/>
-        </w:rPr>
-      </w:pPr>
-      <w:r>
-        <w:rPr>
-          <w:u w:val="single"/>
-        </w:rPr>
-        <w:t>Trigger</w:t>
-      </w:r>
-    </w:p>
-    <w:p>
-      <w:r>
-        <w:t>Error appears at 10:30 PM, two days before submission deadline</w:t>
-      </w:r>
-      <w:r>
-        <w:t>.</w:t>
-      </w:r>
-    </w:p>
-    <w:p>
-      <w:pPr>
-        <w:rPr>
-          <w:u w:val="single"/>
-        </w:rPr>
-      </w:pPr>
-      <w:r>
-        <w:rPr>
-          <w:u w:val="single"/>
-        </w:rPr>
-        <w:t>Action</w:t>
-      </w:r>
-    </w:p>
-    <w:p>
-      <w:r>
-        <w:t>Submits error message, relevant code snippet, and brief description of what they were</w:t>
-      </w:r>
-      <w:r>
-        <w:t>.</w:t>
-      </w:r>
-    </w:p>
-    <w:p>
-      <w:r>
-        <w:t>attempting</w:t>
-      </w:r>
-    </w:p>
-    <w:p>
-      <w:pPr>
-        <w:rPr>
-          <w:u w:val="single"/>
-        </w:rPr>
-      </w:pPr>
-      <w:r>
-        <w:rPr>
-          <w:u w:val="single"/>
-        </w:rPr>
-        <w:t>Interaction</w:t>
-      </w:r>
-    </w:p>
-    <w:p>
-      <w:r>
-        <w:t>Reviews the helpline's automated analysis and suggested solution</w:t>
-      </w:r>
-      <w:r>
-        <w:t>s.</w:t>
-      </w:r>
-    </w:p>
-    <w:p>
-      <w:pPr>
-        <w:rPr>
-          <w:u w:val="single"/>
-        </w:rPr>
-      </w:pPr>
-      <w:r>
-        <w:rPr>
-          <w:u w:val="single"/>
-        </w:rPr>
-        <w:t>Resolution</w:t>
-      </w:r>
-    </w:p>
-    <w:p>
-      <w:r>
-        <w:t>Receives guidance from Sarah explaining async data loading, with a code example</w:t>
-      </w:r>
-      <w:r>
-        <w:t xml:space="preserve"> </w:t>
-      </w:r>
-      <w:r>
-        <w:t>showing conditional rendering</w:t>
-      </w:r>
-      <w:r>
-        <w:t>.</w:t>
-      </w:r>
-    </w:p>
-    <w:p>
-      <w:pPr>
-        <w:rPr>
-          <w:u w:val="single"/>
-        </w:rPr>
-      </w:pPr>
-      <w:r>
-        <w:rPr>
-          <w:u w:val="single"/>
-        </w:rPr>
-        <w:t>Outcome</w:t>
-      </w:r>
-    </w:p>
-    <w:p>
-      <w:r>
-        <w:t>Fixes the issue, understands the underlying problem, and saves the solution for future reference</w:t>
-      </w:r>
-      <w:r>
-        <w:t>.</w:t>
-      </w:r>
-    </w:p>
-    <w:p/>
-    <w:p>
-      <w:pPr>
-        <w:rPr>
-          <w:b/>
-          <w:bCs/>
-        </w:rPr>
-      </w:pPr>
-      <w:r>
-        <w:rPr>
-          <w:b/>
-          <w:bCs/>
-        </w:rPr>
         <w:t>Persona 2</w:t>
-      </w:r>
-      <w:r>
-        <w:rPr>
-          <w:b/>
-          <w:bCs/>
-        </w:rPr>
-        <w:t>:</w:t>
-      </w:r>
-      <w:r>
-        <w:rPr>
-          <w:b/>
-          <w:bCs/>
-        </w:rPr>
-        <w:t xml:space="preserve"> </w:t>
-      </w:r>
-      <w:r>
-        <w:rPr>
-          <w:b/>
-          <w:bCs/>
-        </w:rPr>
-        <w:tab/>
       </w:r>
       <w:r>
         <w:rPr>
@@ -1497,14 +1423,12 @@
     <w:p>
       <w:pPr>
         <w:rPr>
-          <w:b/>
-          <w:bCs/>
-        </w:rPr>
-      </w:pPr>
-      <w:r>
-        <w:rPr>
-          <w:b/>
-          <w:bCs/>
+          <w:u w:val="single"/>
+        </w:rPr>
+      </w:pPr>
+      <w:r>
+        <w:rPr>
+          <w:u w:val="single"/>
         </w:rPr>
         <w:t>Demographics</w:t>
       </w:r>
@@ -1634,50 +1558,24 @@
     <w:p>
       <w:pPr>
         <w:rPr>
-          <w:b/>
-          <w:bCs/>
-        </w:rPr>
-      </w:pPr>
-      <w:r>
-        <w:rPr>
-          <w:b/>
-          <w:bCs/>
+          <w:u w:val="single"/>
+        </w:rPr>
+      </w:pPr>
+      <w:r>
+        <w:rPr>
+          <w:u w:val="single"/>
         </w:rPr>
         <w:t>Background</w:t>
       </w:r>
     </w:p>
     <w:p>
       <w:r>
-        <w:t xml:space="preserve">Sarah is an experienced software engineer who values knowledge-sharing and </w:t>
-      </w:r>
-      <w:proofErr w:type="gramStart"/>
-      <w:r>
-        <w:t>community</w:t>
-      </w:r>
-      <w:proofErr w:type="gramEnd"/>
-      <w:r>
-        <w:t xml:space="preserve"> </w:t>
-      </w:r>
-    </w:p>
-    <w:p>
-      <w:r>
-        <w:t xml:space="preserve">support. Having mentored </w:t>
-      </w:r>
-      <w:proofErr w:type="gramStart"/>
-      <w:r>
-        <w:t>numerous</w:t>
-      </w:r>
-      <w:proofErr w:type="gramEnd"/>
-      <w:r>
-        <w:t xml:space="preserve"> junior developers throughout her career, she understands common learning gaps and enjoys helping others develop </w:t>
-      </w:r>
-      <w:proofErr w:type="gramStart"/>
-      <w:r>
-        <w:t>problem-solving skills</w:t>
-      </w:r>
-      <w:proofErr w:type="gramEnd"/>
-      <w:r>
-        <w:t>. She dedicates 5-10 hours weekly to mentoring activities, viewing it as both professional development and a way to give back to the</w:t>
+        <w:t xml:space="preserve">Sarah is an experienced software engineer who values knowledge-sharing and community </w:t>
+      </w:r>
+    </w:p>
+    <w:p>
+      <w:r>
+        <w:t>support. Having mentored numerous junior developers throughout her career, she understands common learning gaps and enjoys helping others develop problem-solving skills. She dedicates 5-10 hours weekly to mentoring activities, viewing it as both professional development and a way to give back to the</w:t>
       </w:r>
       <w:r>
         <w:t xml:space="preserve"> </w:t>
@@ -1771,7 +1669,7 @@
               </w:rPr>
             </w:pPr>
             <w:r>
-              <w:t> Guide junior developers toward independent problem-solving</w:t>
+              <w:t>Guide junior developers toward independent problem-solving</w:t>
             </w:r>
           </w:p>
         </w:tc>
@@ -1787,7 +1685,7 @@
               </w:rPr>
             </w:pPr>
             <w:r>
-              <w:t> Structured format for reviewing submissions efficiently</w:t>
+              <w:t>Structured format for reviewing submissions efficiently</w:t>
             </w:r>
           </w:p>
         </w:tc>
@@ -1821,7 +1719,8 @@
               </w:rPr>
             </w:pPr>
             <w:r>
-              <w:t> Share industry best practices and debugging methodologies</w:t>
+              <w:lastRenderedPageBreak/>
+              <w:t>Share industry best practices and debugging methodologies</w:t>
             </w:r>
           </w:p>
         </w:tc>
@@ -1837,7 +1736,7 @@
               </w:rPr>
             </w:pPr>
             <w:r>
-              <w:t> Sufficient context (code snippets, error logs, attempted solutions)</w:t>
+              <w:t>Sufficient context (code snippets, error logs, attempted solutions)</w:t>
             </w:r>
           </w:p>
         </w:tc>
@@ -1853,7 +1752,7 @@
               </w:rPr>
             </w:pPr>
             <w:r>
-              <w:t> Submissions lacking context (e.g., no error message, incomplete code)</w:t>
+              <w:t>Submissions lacking context (e.g., no error message, incomplete code)</w:t>
             </w:r>
           </w:p>
         </w:tc>
@@ -1871,8 +1770,7 @@
               </w:rPr>
             </w:pPr>
             <w:r>
-              <w:lastRenderedPageBreak/>
-              <w:t> Reduce repetitive errors through educational explanations</w:t>
+              <w:t>Reduce repetitive errors through educational explanations</w:t>
             </w:r>
           </w:p>
         </w:tc>
@@ -1888,7 +1786,7 @@
               </w:rPr>
             </w:pPr>
             <w:r>
-              <w:t> Annotation tools to highlight specific issues and suggest improvements</w:t>
+              <w:t>Annotation tools to highlight specific issues and suggest improvements</w:t>
             </w:r>
           </w:p>
         </w:tc>
@@ -1904,7 +1802,7 @@
               </w:rPr>
             </w:pPr>
             <w:r>
-              <w:t> Students expecting immediate answers rather than guidance</w:t>
+              <w:t>Students expecting immediate answers rather than guidance</w:t>
             </w:r>
           </w:p>
         </w:tc>
@@ -1922,7 +1820,7 @@
               </w:rPr>
             </w:pPr>
             <w:r>
-              <w:t> Foster a supportive, inclusive developer community</w:t>
+              <w:t>Foster a supportive, inclusive developer community</w:t>
             </w:r>
           </w:p>
         </w:tc>
@@ -1938,7 +1836,7 @@
               </w:rPr>
             </w:pPr>
             <w:r>
-              <w:t> Filtering options to prioritise questions matching her expertise</w:t>
+              <w:t>Filtering options to prioritise questions matching her expertise</w:t>
             </w:r>
           </w:p>
         </w:tc>
@@ -1954,7 +1852,7 @@
               </w:rPr>
             </w:pPr>
             <w:r>
-              <w:t> Limited time to provide detailed explanations for every request</w:t>
+              <w:t>Limited time to provide detailed explanations for every request</w:t>
             </w:r>
           </w:p>
         </w:tc>
@@ -1966,7 +1864,7 @@
           </w:tcPr>
           <w:p>
             <w:r>
-              <w:t> Maintain a reputation as an approachable, effective mentor</w:t>
+              <w:t>Maintain a reputation as an approachable, effective mentor</w:t>
             </w:r>
           </w:p>
         </w:tc>
@@ -1982,7 +1880,7 @@
               </w:rPr>
             </w:pPr>
             <w:r>
-              <w:t> Time-efficient workflow given limited availability</w:t>
+              <w:t>Time-efficient workflow given limited availability</w:t>
             </w:r>
           </w:p>
         </w:tc>
@@ -1998,7 +1896,7 @@
               </w:rPr>
             </w:pPr>
             <w:r>
-              <w:t> Difficulty tracking which students she's previously helped</w:t>
+              <w:t>Difficulty tracking which students she's previously helped</w:t>
             </w:r>
           </w:p>
         </w:tc>
@@ -2008,14 +1906,12 @@
     <w:p>
       <w:pPr>
         <w:rPr>
-          <w:b/>
-          <w:bCs/>
-        </w:rPr>
-      </w:pPr>
-      <w:r>
-        <w:rPr>
-          <w:b/>
-          <w:bCs/>
+          <w:u w:val="single"/>
+        </w:rPr>
+      </w:pPr>
+      <w:r>
+        <w:rPr>
+          <w:u w:val="single"/>
         </w:rPr>
         <w:t>Technical Profile</w:t>
       </w:r>
@@ -2087,7 +1983,7 @@
               </w:rPr>
             </w:pPr>
             <w:r>
-              <w:t>• Believes in Socratic questioning to guide discovery</w:t>
+              <w:t>Believes in Socratic questioning to guide discovery</w:t>
             </w:r>
           </w:p>
         </w:tc>
@@ -2105,7 +2001,7 @@
               </w:rPr>
             </w:pPr>
             <w:r>
-              <w:t>• Deep knowledge of debugging tools (Chrome DevTools, debuggers, profilers)</w:t>
+              <w:t>Deep knowledge of debugging tools (Chrome DevTools, debuggers, profilers)</w:t>
             </w:r>
           </w:p>
         </w:tc>
@@ -2121,7 +2017,7 @@
               </w:rPr>
             </w:pPr>
             <w:r>
-              <w:t>• Emphasizes understanding 'why' over quick fixes</w:t>
+              <w:t>Emphasizes understanding 'why' over quick fixes</w:t>
             </w:r>
           </w:p>
         </w:tc>
@@ -2139,7 +2035,7 @@
               </w:rPr>
             </w:pPr>
             <w:r>
-              <w:t>• Experience with error monitoring systems (Sentry, New Relic)</w:t>
+              <w:t>Experience with error monitoring systems (Sentry, New Relic)</w:t>
             </w:r>
           </w:p>
         </w:tc>
@@ -2155,7 +2051,7 @@
               </w:rPr>
             </w:pPr>
             <w:r>
-              <w:t>• Encourages best practices from the start</w:t>
+              <w:t>Encourages best practices from the start</w:t>
             </w:r>
           </w:p>
         </w:tc>
@@ -2167,7 +2063,7 @@
           </w:tcPr>
           <w:p>
             <w:r>
-              <w:t>• Strong understanding of common anti-patterns and code smells</w:t>
+              <w:t>Strong understanding of common anti-patterns and code smells</w:t>
             </w:r>
           </w:p>
         </w:tc>
@@ -2190,175 +2086,201 @@
     <w:p>
       <w:pPr>
         <w:rPr>
+          <w:u w:val="single"/>
+        </w:rPr>
+      </w:pPr>
+      <w:r>
+        <w:rPr>
+          <w:u w:val="single"/>
+        </w:rPr>
+        <w:t>User Journey with the Helpline</w:t>
+      </w:r>
+    </w:p>
+    <w:p>
+      <w:pPr>
+        <w:rPr>
+          <w:i/>
+          <w:iCs/>
+        </w:rPr>
+      </w:pPr>
+      <w:r>
+        <w:rPr>
+          <w:i/>
+          <w:iCs/>
+        </w:rPr>
+        <w:t>Scenario</w:t>
+      </w:r>
+    </w:p>
+    <w:p>
+      <w:r>
+        <w:t>Sarah reviews Alex's React error submission during her morning coffee break</w:t>
+      </w:r>
+      <w:r>
+        <w:t>.</w:t>
+      </w:r>
+    </w:p>
+    <w:p>
+      <w:pPr>
+        <w:rPr>
+          <w:i/>
+          <w:iCs/>
+        </w:rPr>
+      </w:pPr>
+      <w:r>
+        <w:rPr>
+          <w:i/>
+          <w:iCs/>
+        </w:rPr>
+        <w:t>Discovery</w:t>
+      </w:r>
+    </w:p>
+    <w:p>
+      <w:r>
+        <w:t>Logs into the helpline and filters for JavaScript/React questions</w:t>
+      </w:r>
+      <w:r>
+        <w:t>.</w:t>
+      </w:r>
+    </w:p>
+    <w:p>
+      <w:pPr>
+        <w:rPr>
+          <w:i/>
+          <w:iCs/>
+        </w:rPr>
+      </w:pPr>
+      <w:r>
+        <w:rPr>
+          <w:i/>
+          <w:iCs/>
+        </w:rPr>
+        <w:t>Evaluation</w:t>
+      </w:r>
+    </w:p>
+    <w:p>
+      <w:r>
+        <w:t>Reviews Alex's error message, code snippet, and description</w:t>
+      </w:r>
+      <w:r>
+        <w:t>.</w:t>
+      </w:r>
+    </w:p>
+    <w:p>
+      <w:pPr>
+        <w:rPr>
+          <w:i/>
+          <w:iCs/>
+        </w:rPr>
+      </w:pPr>
+      <w:r>
+        <w:rPr>
+          <w:i/>
+          <w:iCs/>
+        </w:rPr>
+        <w:t>Diagnosis</w:t>
+      </w:r>
+    </w:p>
+    <w:p>
+      <w:r>
+        <w:t>Identifies the issue as an async data handling problem (common pattern)</w:t>
+      </w:r>
+      <w:r>
+        <w:t>.</w:t>
+      </w:r>
+    </w:p>
+    <w:p>
+      <w:pPr>
+        <w:rPr>
+          <w:i/>
+          <w:iCs/>
+        </w:rPr>
+      </w:pPr>
+      <w:r>
+        <w:rPr>
+          <w:i/>
+          <w:iCs/>
+        </w:rPr>
+        <w:t>Response</w:t>
+      </w:r>
+    </w:p>
+    <w:p>
+      <w:r>
+        <w:t>• Asks diagnostic questions to confirm understanding</w:t>
+      </w:r>
+      <w:r>
+        <w:t>.</w:t>
+      </w:r>
+    </w:p>
+    <w:p>
+      <w:r>
+        <w:t xml:space="preserve"> • Explains the root cause in accessible language</w:t>
+      </w:r>
+      <w:r>
+        <w:t>.</w:t>
+      </w:r>
+    </w:p>
+    <w:p>
+      <w:r>
+        <w:t xml:space="preserve"> • Shares a corrected code example with inline comments</w:t>
+      </w:r>
+      <w:r>
+        <w:t>.</w:t>
+      </w:r>
+    </w:p>
+    <w:p>
+      <w:r>
+        <w:t xml:space="preserve"> • Links to React documentation on conditional rendering</w:t>
+      </w:r>
+      <w:r>
+        <w:t>.</w:t>
+      </w:r>
+    </w:p>
+    <w:p>
+      <w:r>
+        <w:t xml:space="preserve"> • Adds a best-practice tip about loading states</w:t>
+      </w:r>
+      <w:r>
+        <w:t>.</w:t>
+      </w:r>
+    </w:p>
+    <w:p>
+      <w:pPr>
+        <w:rPr>
+          <w:i/>
+          <w:iCs/>
+        </w:rPr>
+      </w:pPr>
+      <w:r>
+        <w:rPr>
+          <w:i/>
+          <w:iCs/>
+        </w:rPr>
+        <w:t>Follow-up</w:t>
+      </w:r>
+    </w:p>
+    <w:p>
+      <w:r>
+        <w:t>Checks back later to see if Alex found the solution helpful</w:t>
+      </w:r>
+      <w:r>
+        <w:t>.</w:t>
+      </w:r>
+    </w:p>
+    <w:p>
+      <w:pPr>
+        <w:rPr>
           <w:b/>
           <w:bCs/>
         </w:rPr>
       </w:pPr>
-      <w:r>
+    </w:p>
+    <w:p>
+      <w:pPr>
         <w:rPr>
           <w:b/>
           <w:bCs/>
         </w:rPr>
-        <w:t>User Journey with the Helpline</w:t>
-      </w:r>
-    </w:p>
-    <w:p>
-      <w:pPr>
-        <w:rPr>
-          <w:u w:val="single"/>
-        </w:rPr>
-      </w:pPr>
-      <w:r>
-        <w:rPr>
-          <w:u w:val="single"/>
-        </w:rPr>
-        <w:t>Scenario</w:t>
-      </w:r>
-    </w:p>
-    <w:p>
-      <w:r>
-        <w:t>Sarah reviews Alex's React error submission during her morning coffee break</w:t>
-      </w:r>
-      <w:r>
-        <w:t>.</w:t>
-      </w:r>
-    </w:p>
-    <w:p>
-      <w:pPr>
-        <w:rPr>
-          <w:u w:val="single"/>
-        </w:rPr>
-      </w:pPr>
-      <w:r>
-        <w:rPr>
-          <w:u w:val="single"/>
-        </w:rPr>
-        <w:t>Discovery</w:t>
-      </w:r>
-    </w:p>
-    <w:p>
-      <w:r>
-        <w:t>Logs into the helpline and filters for JavaScript/React questions</w:t>
-      </w:r>
-      <w:r>
-        <w:t>.</w:t>
-      </w:r>
-    </w:p>
-    <w:p>
-      <w:pPr>
-        <w:rPr>
-          <w:u w:val="single"/>
-        </w:rPr>
-      </w:pPr>
-      <w:r>
-        <w:rPr>
-          <w:u w:val="single"/>
-        </w:rPr>
-        <w:t>Evaluation</w:t>
-      </w:r>
-    </w:p>
-    <w:p>
-      <w:r>
-        <w:t>Reviews Alex's error message, code snippet, and description</w:t>
-      </w:r>
-      <w:r>
-        <w:t>.</w:t>
-      </w:r>
-    </w:p>
-    <w:p>
-      <w:pPr>
-        <w:rPr>
-          <w:u w:val="single"/>
-        </w:rPr>
-      </w:pPr>
-      <w:r>
-        <w:rPr>
-          <w:u w:val="single"/>
-        </w:rPr>
-        <w:t>Diagnosis</w:t>
-      </w:r>
-    </w:p>
-    <w:p>
-      <w:r>
-        <w:t>Identifies the issue as an async data handling problem (common pattern)</w:t>
-      </w:r>
-      <w:r>
-        <w:t>.</w:t>
-      </w:r>
-    </w:p>
-    <w:p>
-      <w:pPr>
-        <w:rPr>
-          <w:u w:val="single"/>
-        </w:rPr>
-      </w:pPr>
-      <w:r>
-        <w:rPr>
-          <w:u w:val="single"/>
-        </w:rPr>
-        <w:t>Response</w:t>
-      </w:r>
-    </w:p>
-    <w:p>
-      <w:r>
-        <w:t>• Asks diagnostic questions to confirm understanding</w:t>
-      </w:r>
-      <w:r>
-        <w:t>.</w:t>
-      </w:r>
-    </w:p>
-    <w:p>
-      <w:r>
-        <w:t xml:space="preserve"> • Explains the root cause in accessible language</w:t>
-      </w:r>
-      <w:r>
-        <w:t>.</w:t>
-      </w:r>
-    </w:p>
-    <w:p>
-      <w:r>
-        <w:t xml:space="preserve"> • Shares a corrected code example with inline comments</w:t>
-      </w:r>
-      <w:r>
-        <w:t>.</w:t>
-      </w:r>
-    </w:p>
-    <w:p>
-      <w:r>
-        <w:t xml:space="preserve"> • Links to React documentation on conditional rendering</w:t>
-      </w:r>
-      <w:r>
-        <w:t>.</w:t>
-      </w:r>
-    </w:p>
-    <w:p>
-      <w:r>
-        <w:t xml:space="preserve"> • Adds a best-practice tip about loading states</w:t>
-      </w:r>
-      <w:r>
-        <w:t>.</w:t>
-      </w:r>
-    </w:p>
-    <w:p>
-      <w:pPr>
-        <w:rPr>
-          <w:u w:val="single"/>
-        </w:rPr>
-      </w:pPr>
-      <w:r>
-        <w:rPr>
-          <w:u w:val="single"/>
-        </w:rPr>
-        <w:t>Follow-up</w:t>
-      </w:r>
-    </w:p>
-    <w:p>
-      <w:r>
-        <w:t>Checks back later to see if Alex found the solution helpful</w:t>
-      </w:r>
-      <w:r>
-        <w:t>.</w:t>
-      </w:r>
+      </w:pPr>
     </w:p>
     <w:p>
       <w:pPr>
@@ -2383,317 +2305,1437 @@
           <w:bCs/>
         </w:rPr>
       </w:pPr>
-    </w:p>
-    <w:p>
-      <w:pPr>
+      <w:r>
         <w:rPr>
           <w:b/>
           <w:bCs/>
         </w:rPr>
-      </w:pPr>
-    </w:p>
-    <w:p>
-      <w:pPr>
+        <w:t>How They Interact</w:t>
+      </w:r>
+    </w:p>
+    <w:p>
+      <w:r>
+        <w:t>The Error Handling Helpline facilitates meaningful knowledge exchange between help seekers and experienced developers.</w:t>
+      </w:r>
+    </w:p>
+    <w:p>
+      <w:pPr>
+        <w:rPr>
+          <w:u w:val="single"/>
+        </w:rPr>
+      </w:pPr>
+      <w:r>
+        <w:rPr>
+          <w:u w:val="single"/>
+        </w:rPr>
+        <w:t>Typical Exchange</w:t>
+      </w:r>
+    </w:p>
+    <w:p>
+      <w:r>
+        <w:t xml:space="preserve">11:47 PM – Alex submits: </w:t>
+      </w:r>
+    </w:p>
+    <w:p>
+      <w:r>
+        <w:t>"Getting 'map is not a function' error in my React app. Tried adding .map() but still broken. Code attached. Help?"</w:t>
+      </w:r>
+    </w:p>
+    <w:p>
+      <w:r>
+        <w:t xml:space="preserve">8:15 AM (next day) – Sarah responds: </w:t>
+      </w:r>
+    </w:p>
+    <w:p>
+      <w:r>
+        <w:t>"Hi Alex! This is a common async issue. Can you check what console.log(</w:t>
+      </w:r>
+      <w:r>
+        <w:t>data</w:t>
+      </w:r>
+      <w:r>
+        <w:t>) shows when the component first renders? I suspect it's undefined initially. Here's why..."</w:t>
+      </w:r>
+    </w:p>
+    <w:p>
+      <w:r>
+        <w:t>9:30 AM – Alex replies:</w:t>
+      </w:r>
+    </w:p>
+    <w:p>
+      <w:r>
+        <w:t xml:space="preserve"> "Oh! It was undefined at first. Your conditional rendering example fixed it. Thank you!"</w:t>
+      </w:r>
+    </w:p>
+    <w:p>
+      <w:r>
+        <w:t>9:45 AM – Sarah:</w:t>
+      </w:r>
+    </w:p>
+    <w:p>
+      <w:pPr>
+        <w:pBdr>
+          <w:bottom w:val="single" w:sz="6" w:space="1" w:color="auto"/>
+        </w:pBdr>
+      </w:pPr>
+      <w:r>
+        <w:t xml:space="preserve"> "Excellent! This pattern will help with many similar situations. Bookmark this</w:t>
+      </w:r>
+      <w:r>
+        <w:t xml:space="preserve"> </w:t>
+      </w:r>
+      <w:r>
+        <w:t>for future reference.</w:t>
+      </w:r>
+      <w:r>
+        <w:t>”</w:t>
+      </w:r>
+    </w:p>
+    <w:p>
+      <w:r>
         <w:rPr>
           <w:b/>
           <w:bCs/>
         </w:rPr>
-      </w:pPr>
+        <w:t>Ethical issues</w:t>
+      </w:r>
       <w:r>
         <w:rPr>
           <w:b/>
           <w:bCs/>
         </w:rPr>
-        <w:lastRenderedPageBreak/>
-        <w:t>How They Interact</w:t>
-      </w:r>
-    </w:p>
-    <w:p>
-      <w:r>
-        <w:t>The Error Handling Helpline facilitates meaningful knowledge exchange between help seekers and experienced developers.</w:t>
-      </w:r>
-    </w:p>
-    <w:p>
-      <w:pPr>
-        <w:rPr>
-          <w:u w:val="single"/>
-        </w:rPr>
-      </w:pPr>
-      <w:r>
-        <w:rPr>
-          <w:u w:val="single"/>
-        </w:rPr>
-        <w:t>Typical Exchange</w:t>
-      </w:r>
-    </w:p>
-    <w:p>
-      <w:r>
-        <w:t xml:space="preserve">11:47 PM – Alex submits: </w:t>
-      </w:r>
-    </w:p>
-    <w:p>
-      <w:r>
-        <w:t xml:space="preserve">"Getting 'map is not a function' error in my React app. Tried </w:t>
-      </w:r>
-      <w:proofErr w:type="gramStart"/>
-      <w:r>
-        <w:t>adding .map</w:t>
-      </w:r>
-      <w:proofErr w:type="gramEnd"/>
-      <w:r>
-        <w:t>() but still broken. Code attached. Help?"</w:t>
-      </w:r>
-    </w:p>
-    <w:p>
-      <w:r>
-        <w:t xml:space="preserve">8:15 AM (next day) – Sarah responds: </w:t>
-      </w:r>
-    </w:p>
-    <w:p>
-      <w:r>
-        <w:t>"Hi Alex! This is a common async issue. Can you check what console.log(</w:t>
-      </w:r>
-      <w:r>
-        <w:t>data</w:t>
-      </w:r>
-      <w:r>
-        <w:t xml:space="preserve">) shows when the component first renders? I suspect </w:t>
-      </w:r>
-      <w:proofErr w:type="gramStart"/>
-      <w:r>
-        <w:t>it's</w:t>
-      </w:r>
-      <w:proofErr w:type="gramEnd"/>
-      <w:r>
-        <w:t xml:space="preserve"> undefined initially. </w:t>
-      </w:r>
-      <w:proofErr w:type="gramStart"/>
-      <w:r>
-        <w:t>Here's</w:t>
-      </w:r>
-      <w:proofErr w:type="gramEnd"/>
-      <w:r>
-        <w:t xml:space="preserve"> why..."</w:t>
-      </w:r>
-    </w:p>
-    <w:p>
-      <w:r>
-        <w:t>9:30 AM – Alex replies:</w:t>
-      </w:r>
-    </w:p>
-    <w:p>
-      <w:r>
-        <w:t xml:space="preserve"> "Oh! It was undefined at first. Your conditional rendering example fixed it. Thank you!"</w:t>
-      </w:r>
-    </w:p>
-    <w:p>
-      <w:r>
-        <w:t>9:45 AM – Sarah:</w:t>
-      </w:r>
-    </w:p>
-    <w:p>
-      <w:r>
-        <w:t xml:space="preserve"> "Excellent! This pattern will help with </w:t>
-      </w:r>
-      <w:proofErr w:type="gramStart"/>
-      <w:r>
-        <w:t>many</w:t>
-      </w:r>
-      <w:proofErr w:type="gramEnd"/>
-      <w:r>
-        <w:t xml:space="preserve"> similar situations. Bookmark this</w:t>
-      </w:r>
-      <w:r>
         <w:t xml:space="preserve"> </w:t>
       </w:r>
-      <w:r>
-        <w:t>for future reference.</w:t>
-      </w:r>
-      <w:r>
-        <w:t>”</w:t>
-      </w:r>
-    </w:p>
-    <w:p/>
-    <w:p>
       <w:r>
         <w:rPr>
           <w:b/>
           <w:bCs/>
         </w:rPr>
-        <w:t>Ethical issues:</w:t>
-      </w:r>
-      <w:r>
-        <w:rPr>
-          <w:b/>
-          <w:bCs/>
-        </w:rPr>
+        <w:tab/>
+      </w:r>
+      <w:r>
+        <w:tab/>
+      </w:r>
+      <w:r>
+        <w:tab/>
+      </w:r>
+      <w:r>
+        <w:tab/>
+      </w:r>
+      <w:r>
+        <w:rPr>
+          <w:color w:val="FFFFFF" w:themeColor="background1"/>
+        </w:rPr>
+        <w:t>Alexi</w:t>
+      </w:r>
+    </w:p>
+    <w:p>
+      <w:pPr>
+        <w:rPr>
+          <w:u w:val="single"/>
+        </w:rPr>
+      </w:pPr>
+      <w:r>
+        <w:rPr>
+          <w:u w:val="single"/>
+        </w:rPr>
+        <w:t>User Data &amp; Privacy</w:t>
+      </w:r>
+    </w:p>
+    <w:p>
+      <w:r>
+        <w:t>Users can submit help requests via the ticketing system by specifying a subject and</w:t>
+      </w:r>
+      <w:r>
         <w:t xml:space="preserve"> </w:t>
       </w:r>
       <w:r>
-        <w:rPr>
-          <w:b/>
-          <w:bCs/>
-        </w:rPr>
-        <w:tab/>
-      </w:r>
-      <w:r>
-        <w:tab/>
-      </w:r>
-      <w:r>
-        <w:tab/>
-      </w:r>
-      <w:r>
-        <w:tab/>
-      </w:r>
-      <w:r>
-        <w:rPr>
-          <w:color w:val="FFFFFF" w:themeColor="background1"/>
-        </w:rPr>
-        <w:t>Alexi</w:t>
-      </w:r>
-    </w:p>
-    <w:p>
-      <w:r>
-        <w:t>PASTE YOUR WORK HERE!!!!!!!!</w:t>
-      </w:r>
-    </w:p>
+        <w:t>describing their problem in detail. These submissions may include personal</w:t>
+      </w:r>
+      <w:r>
+        <w:t xml:space="preserve"> </w:t>
+      </w:r>
+      <w:r>
+        <w:t>information or critical technical details. An ethical challenge emerges when ensuring</w:t>
+      </w:r>
+      <w:r>
+        <w:t xml:space="preserve"> </w:t>
+      </w:r>
+      <w:r>
+        <w:t>that user data is managed appropriately and not captured or retained beyond its</w:t>
+      </w:r>
+      <w:r>
+        <w:t xml:space="preserve"> </w:t>
+      </w:r>
+      <w:r>
+        <w:t>intended purpose. The system should capture only the data necessary for delivering</w:t>
+      </w:r>
+      <w:r>
+        <w:t xml:space="preserve"> </w:t>
+      </w:r>
+      <w:r>
+        <w:t>help and ensure that submitted information is only accessible to authorised support</w:t>
+      </w:r>
+      <w:r>
+        <w:t xml:space="preserve"> </w:t>
+      </w:r>
+      <w:r>
+        <w:t>team members.</w:t>
+      </w:r>
+    </w:p>
+    <w:p>
+      <w:pPr>
+        <w:rPr>
+          <w:u w:val="single"/>
+        </w:rPr>
+      </w:pPr>
+      <w:r>
+        <w:rPr>
+          <w:u w:val="single"/>
+        </w:rPr>
+        <w:t>Confidentiality &amp; Responsible Data Handling</w:t>
+      </w:r>
+    </w:p>
+    <w:p>
+      <w:r>
+        <w:t>When requesting assistance using the ticketing system, users may provide personal</w:t>
+      </w:r>
+      <w:r>
+        <w:t xml:space="preserve"> </w:t>
+      </w:r>
+      <w:r>
+        <w:t>projects or confidential information. There is an ethical need to protect the</w:t>
+      </w:r>
+      <w:r>
+        <w:t xml:space="preserve"> </w:t>
+      </w:r>
+      <w:r>
+        <w:t>confidentiality of these submissions and prevent unauthorised access or disclosure.</w:t>
+      </w:r>
+      <w:r>
+        <w:t xml:space="preserve"> </w:t>
+      </w:r>
+      <w:r>
+        <w:t>Support team must exercise discretion when handling all issues and refrain from</w:t>
+      </w:r>
+      <w:r>
+        <w:t xml:space="preserve"> </w:t>
+      </w:r>
+      <w:r>
+        <w:t>disclosing user content outside of the intended help context. This also includes</w:t>
+      </w:r>
+    </w:p>
+    <w:p>
+      <w:r>
+        <w:t>ensuring that submitted data is handled securely within the system.</w:t>
+      </w:r>
+      <w:r>
+        <w:t xml:space="preserve"> </w:t>
+      </w:r>
+    </w:p>
+    <w:p>
+      <w:pPr>
+        <w:rPr>
+          <w:u w:val="single"/>
+        </w:rPr>
+      </w:pPr>
+      <w:r>
+        <w:rPr>
+          <w:u w:val="single"/>
+        </w:rPr>
+        <w:t>Transparency &amp; User Trust</w:t>
+      </w:r>
+    </w:p>
+    <w:p>
+      <w:r>
+        <w:t>Users should be aware of how the ticketing system operates, including what</w:t>
+      </w:r>
+      <w:r>
+        <w:t xml:space="preserve"> </w:t>
+      </w:r>
+      <w:r>
+        <w:t>information is required, how tickets are processed, and who may read their</w:t>
+      </w:r>
+      <w:r>
+        <w:t xml:space="preserve"> </w:t>
+      </w:r>
+      <w:r>
+        <w:t>submissions. A lack of transparency might lead to misunderstandings or mistrust. To</w:t>
+      </w:r>
+      <w:r>
+        <w:t xml:space="preserve"> </w:t>
+      </w:r>
+      <w:r>
+        <w:t>enable informed user engagement, the system should properly express its purpose</w:t>
+      </w:r>
+      <w:r>
+        <w:t xml:space="preserve"> </w:t>
+      </w:r>
+      <w:r>
+        <w:t>and restrictions.</w:t>
+      </w:r>
+    </w:p>
+    <w:p>
+      <w:pPr>
+        <w:rPr>
+          <w:u w:val="single"/>
+        </w:rPr>
+      </w:pPr>
+      <w:r>
+        <w:rPr>
+          <w:u w:val="single"/>
+        </w:rPr>
+        <w:t>Accessibility &amp; Inclusivity</w:t>
+      </w:r>
+    </w:p>
+    <w:p>
+      <w:r>
+        <w:t>There is an ethical responsibility to ensure that the ticketing system is accessible to</w:t>
+      </w:r>
+      <w:r>
+        <w:t xml:space="preserve"> </w:t>
+      </w:r>
+      <w:r>
+        <w:t>people of various abilities and technical backgrounds. Clear form labels,</w:t>
+      </w:r>
+      <w:r>
+        <w:t xml:space="preserve"> </w:t>
+      </w:r>
+      <w:r>
+        <w:t>understandable text, and simple navigation help ensure that all users can submit</w:t>
+      </w:r>
+      <w:r>
+        <w:t xml:space="preserve"> </w:t>
+      </w:r>
+      <w:r>
+        <w:t>tickets without encountering needless obstacles. Failure to address accessibility may</w:t>
+      </w:r>
+      <w:r>
+        <w:t xml:space="preserve"> </w:t>
+      </w:r>
+      <w:r>
+        <w:t>preclude specific user groups from receiving assistance.</w:t>
+      </w:r>
+    </w:p>
+    <w:p>
+      <w:pPr>
+        <w:rPr>
+          <w:u w:val="single"/>
+        </w:rPr>
+      </w:pPr>
+    </w:p>
+    <w:p>
+      <w:pPr>
+        <w:rPr>
+          <w:u w:val="single"/>
+        </w:rPr>
+      </w:pPr>
+    </w:p>
+    <w:p>
+      <w:pPr>
+        <w:rPr>
+          <w:u w:val="single"/>
+        </w:rPr>
+      </w:pPr>
+      <w:r>
+        <w:rPr>
+          <w:u w:val="single"/>
+        </w:rPr>
+        <w:lastRenderedPageBreak/>
+        <w:t>Impact &amp; Misuse</w:t>
+      </w:r>
+    </w:p>
+    <w:p>
+      <w:pPr>
+        <w:pBdr>
+          <w:bottom w:val="single" w:sz="6" w:space="1" w:color="auto"/>
+        </w:pBdr>
+      </w:pPr>
+      <w:r>
+        <w:t>Poor management of user input may expose the system to abuse, such as spam</w:t>
+      </w:r>
+      <w:r>
+        <w:t xml:space="preserve"> </w:t>
+      </w:r>
+      <w:r>
+        <w:t>submissions or malicious content. There is an ethical concern in ensuring that the</w:t>
+      </w:r>
+      <w:r>
+        <w:t xml:space="preserve"> </w:t>
+      </w:r>
+      <w:r>
+        <w:t xml:space="preserve">website handles user input properly </w:t>
+      </w:r>
+      <w:r>
+        <w:t>to</w:t>
+      </w:r>
+      <w:r>
+        <w:t xml:space="preserve"> avoid potential harm to both users</w:t>
+      </w:r>
+      <w:r>
+        <w:t xml:space="preserve"> </w:t>
+      </w:r>
+      <w:r>
+        <w:t>and the system. Measures like input validation and responsible access control help</w:t>
+      </w:r>
+      <w:r>
+        <w:t xml:space="preserve"> </w:t>
+      </w:r>
+      <w:r>
+        <w:t>to decrease the risks of misuse or</w:t>
+      </w:r>
+      <w:r>
+        <w:t xml:space="preserve"> d</w:t>
+      </w:r>
+      <w:r>
+        <w:t>ata leakage.</w:t>
+      </w:r>
+    </w:p>
+    <w:p>
+      <w:pPr>
+        <w:spacing w:before="120"/>
+        <w:rPr>
+          <w:rFonts w:ascii="Arial" w:hAnsi="Arial" w:cs="Arial"/>
+        </w:rPr>
+      </w:pPr>
+      <w:r>
+        <w:rPr>
+          <w:rFonts w:ascii="Arial" w:hAnsi="Arial" w:cs="Arial"/>
+          <w:noProof/>
+        </w:rPr>
+        <w:drawing>
+          <wp:inline distT="0" distB="0" distL="0" distR="0" wp14:anchorId="225C8BA6" wp14:editId="7516A63C">
+            <wp:extent cx="5791200" cy="1125220"/>
+            <wp:effectExtent l="0" t="0" r="0" b="0"/>
+            <wp:docPr id="1" name="Drawing 0" descr="192a4e2ea4179d50561141055fe5eb4b.png"/>
+            <wp:cNvGraphicFramePr>
+              <a:graphicFrameLocks xmlns:a="http://schemas.openxmlformats.org/drawingml/2006/main" noChangeAspect="1"/>
+            </wp:cNvGraphicFramePr>
+            <a:graphic xmlns:a="http://schemas.openxmlformats.org/drawingml/2006/main">
+              <a:graphicData uri="http://schemas.openxmlformats.org/drawingml/2006/picture">
+                <pic:pic xmlns:pic="http://schemas.openxmlformats.org/drawingml/2006/picture">
+                  <pic:nvPicPr>
+                    <pic:cNvPr id="1" name="Drawing 0" descr="192a4e2ea4179d50561141055fe5eb4b.png"/>
+                    <pic:cNvPicPr>
+                      <a:picLocks noChangeAspect="1" noChangeArrowheads="1"/>
+                    </pic:cNvPicPr>
+                  </pic:nvPicPr>
+                  <pic:blipFill>
+                    <a:blip r:embed="rId5"/>
+                    <a:stretch>
+                      <a:fillRect/>
+                    </a:stretch>
+                  </pic:blipFill>
+                  <pic:spPr bwMode="auto">
+                    <a:xfrm>
+                      <a:off x="0" y="0"/>
+                      <a:ext cx="5820326" cy="1130879"/>
+                    </a:xfrm>
+                    <a:prstGeom prst="rect">
+                      <a:avLst/>
+                    </a:prstGeom>
+                  </pic:spPr>
+                </pic:pic>
+              </a:graphicData>
+            </a:graphic>
+          </wp:inline>
+        </w:drawing>
+      </w:r>
+    </w:p>
+    <w:tbl>
+      <w:tblPr>
+        <w:tblW w:w="9030" w:type="dxa"/>
+        <w:tblInd w:w="72" w:type="dxa"/>
+        <w:tblCellMar>
+          <w:top w:w="180" w:type="dxa"/>
+          <w:left w:w="180" w:type="dxa"/>
+          <w:bottom w:w="180" w:type="dxa"/>
+          <w:right w:w="180" w:type="dxa"/>
+        </w:tblCellMar>
+        <w:tblLook w:val="04A0" w:firstRow="1" w:lastRow="0" w:firstColumn="1" w:lastColumn="0" w:noHBand="0" w:noVBand="1"/>
+      </w:tblPr>
+      <w:tblGrid>
+        <w:gridCol w:w="2205"/>
+        <w:gridCol w:w="6825"/>
+      </w:tblGrid>
+      <w:tr>
+        <w:trPr>
+          <w:trHeight w:val="1080"/>
+        </w:trPr>
+        <w:tc>
+          <w:tcPr>
+            <w:tcW w:w="2205" w:type="dxa"/>
+            <w:tcBorders>
+              <w:top w:val="single" w:sz="12" w:space="0" w:color="F88046"/>
+              <w:left w:val="single" w:sz="12" w:space="0" w:color="F88046"/>
+              <w:bottom w:val="single" w:sz="12" w:space="0" w:color="F88046"/>
+              <w:right w:val="single" w:sz="12" w:space="0" w:color="F88046"/>
+            </w:tcBorders>
+          </w:tcPr>
+          <w:p>
+            <w:pPr>
+              <w:spacing w:before="120" w:line="336" w:lineRule="auto"/>
+              <w:rPr>
+                <w:rFonts w:cs="Arial"/>
+              </w:rPr>
+            </w:pPr>
+            <w:r>
+              <w:rPr>
+                <w:rFonts w:eastAsia="Red Hat Display Bold" w:cs="Arial"/>
+                <w:color w:val="000000"/>
+              </w:rPr>
+              <w:t>Date and Time</w:t>
+            </w:r>
+          </w:p>
+        </w:tc>
+        <w:tc>
+          <w:tcPr>
+            <w:tcW w:w="6824" w:type="dxa"/>
+            <w:tcBorders>
+              <w:top w:val="single" w:sz="12" w:space="0" w:color="F88046"/>
+              <w:left w:val="single" w:sz="12" w:space="0" w:color="F88046"/>
+              <w:bottom w:val="single" w:sz="12" w:space="0" w:color="F88046"/>
+              <w:right w:val="single" w:sz="12" w:space="0" w:color="F88046"/>
+            </w:tcBorders>
+          </w:tcPr>
+          <w:p>
+            <w:pPr>
+              <w:tabs>
+                <w:tab w:val="left" w:pos="1020"/>
+              </w:tabs>
+              <w:spacing w:before="120" w:line="336" w:lineRule="auto"/>
+              <w:rPr>
+                <w:rFonts w:eastAsia="Red Hat Display" w:cs="Arial"/>
+                <w:color w:val="000000"/>
+              </w:rPr>
+            </w:pPr>
+            <w:r>
+              <w:rPr>
+                <w:rFonts w:eastAsia="Red Hat Display" w:cs="Arial"/>
+                <w:color w:val="000000"/>
+              </w:rPr>
+              <w:t>3</w:t>
+            </w:r>
+            <w:r>
+              <w:rPr>
+                <w:rFonts w:eastAsia="Red Hat Display" w:cs="Arial"/>
+                <w:color w:val="000000"/>
+                <w:vertAlign w:val="superscript"/>
+              </w:rPr>
+              <w:t>rd</w:t>
+            </w:r>
+            <w:r>
+              <w:rPr>
+                <w:rFonts w:eastAsia="Red Hat Display" w:cs="Arial"/>
+                <w:color w:val="000000"/>
+              </w:rPr>
+              <w:t xml:space="preserve"> February 2026 – 5:00</w:t>
+            </w:r>
+          </w:p>
+        </w:tc>
+      </w:tr>
+      <w:tr>
+        <w:tc>
+          <w:tcPr>
+            <w:tcW w:w="2205" w:type="dxa"/>
+            <w:tcBorders>
+              <w:top w:val="single" w:sz="12" w:space="0" w:color="F88046"/>
+              <w:left w:val="single" w:sz="12" w:space="0" w:color="F88046"/>
+              <w:bottom w:val="single" w:sz="12" w:space="0" w:color="F88046"/>
+              <w:right w:val="single" w:sz="12" w:space="0" w:color="F88046"/>
+            </w:tcBorders>
+          </w:tcPr>
+          <w:p>
+            <w:pPr>
+              <w:spacing w:before="120" w:line="336" w:lineRule="auto"/>
+              <w:rPr>
+                <w:rFonts w:cs="Arial"/>
+              </w:rPr>
+            </w:pPr>
+            <w:r>
+              <w:rPr>
+                <w:rFonts w:eastAsia="Red Hat Display Bold" w:cs="Arial"/>
+                <w:color w:val="000000"/>
+              </w:rPr>
+              <w:t>Project Name</w:t>
+            </w:r>
+          </w:p>
+        </w:tc>
+        <w:tc>
+          <w:tcPr>
+            <w:tcW w:w="6824" w:type="dxa"/>
+            <w:tcBorders>
+              <w:top w:val="single" w:sz="12" w:space="0" w:color="F88046"/>
+              <w:left w:val="single" w:sz="12" w:space="0" w:color="F88046"/>
+              <w:bottom w:val="single" w:sz="12" w:space="0" w:color="F88046"/>
+              <w:right w:val="single" w:sz="12" w:space="0" w:color="F88046"/>
+            </w:tcBorders>
+          </w:tcPr>
+          <w:p>
+            <w:pPr>
+              <w:spacing w:before="120" w:line="336" w:lineRule="auto"/>
+              <w:rPr>
+                <w:rFonts w:cs="Arial"/>
+              </w:rPr>
+            </w:pPr>
+            <w:r>
+              <w:rPr>
+                <w:rFonts w:eastAsia="Red Hat Display" w:cs="Arial"/>
+                <w:color w:val="000000"/>
+              </w:rPr>
+              <w:t>Error Handling Helpline</w:t>
+            </w:r>
+          </w:p>
+        </w:tc>
+      </w:tr>
+      <w:tr>
+        <w:tc>
+          <w:tcPr>
+            <w:tcW w:w="2205" w:type="dxa"/>
+            <w:tcBorders>
+              <w:top w:val="single" w:sz="12" w:space="0" w:color="F88046"/>
+              <w:left w:val="single" w:sz="12" w:space="0" w:color="F88046"/>
+              <w:bottom w:val="single" w:sz="12" w:space="0" w:color="F88046"/>
+              <w:right w:val="single" w:sz="12" w:space="0" w:color="F88046"/>
+            </w:tcBorders>
+          </w:tcPr>
+          <w:p>
+            <w:pPr>
+              <w:spacing w:before="120" w:line="336" w:lineRule="auto"/>
+              <w:rPr>
+                <w:rFonts w:cs="Arial"/>
+              </w:rPr>
+            </w:pPr>
+            <w:r>
+              <w:rPr>
+                <w:rFonts w:eastAsia="Red Hat Display Bold" w:cs="Arial"/>
+                <w:color w:val="000000"/>
+              </w:rPr>
+              <w:t>Meeting Goal</w:t>
+            </w:r>
+          </w:p>
+        </w:tc>
+        <w:tc>
+          <w:tcPr>
+            <w:tcW w:w="6824" w:type="dxa"/>
+            <w:tcBorders>
+              <w:top w:val="single" w:sz="12" w:space="0" w:color="F88046"/>
+              <w:left w:val="single" w:sz="12" w:space="0" w:color="F88046"/>
+              <w:bottom w:val="single" w:sz="12" w:space="0" w:color="F88046"/>
+              <w:right w:val="single" w:sz="12" w:space="0" w:color="F88046"/>
+            </w:tcBorders>
+          </w:tcPr>
+          <w:p>
+            <w:pPr>
+              <w:widowControl w:val="0"/>
+              <w:numPr>
+                <w:ilvl w:val="0"/>
+                <w:numId w:val="6"/>
+              </w:numPr>
+              <w:suppressAutoHyphens/>
+              <w:spacing w:before="120" w:line="336" w:lineRule="auto"/>
+              <w:rPr>
+                <w:rFonts w:cs="Arial"/>
+              </w:rPr>
+            </w:pPr>
+            <w:r>
+              <w:rPr>
+                <w:rFonts w:eastAsia="Red Hat Display" w:cs="Arial"/>
+                <w:color w:val="000000"/>
+              </w:rPr>
+              <w:t>Agree group name</w:t>
+            </w:r>
+          </w:p>
+          <w:p>
+            <w:pPr>
+              <w:widowControl w:val="0"/>
+              <w:numPr>
+                <w:ilvl w:val="0"/>
+                <w:numId w:val="6"/>
+              </w:numPr>
+              <w:suppressAutoHyphens/>
+              <w:spacing w:before="120" w:line="336" w:lineRule="auto"/>
+              <w:rPr>
+                <w:rFonts w:cs="Arial"/>
+              </w:rPr>
+            </w:pPr>
+            <w:r>
+              <w:rPr>
+                <w:rFonts w:eastAsia="Red Hat Display" w:cs="Arial"/>
+                <w:color w:val="000000"/>
+              </w:rPr>
+              <w:t>Choose project</w:t>
+            </w:r>
+          </w:p>
+          <w:p>
+            <w:pPr>
+              <w:widowControl w:val="0"/>
+              <w:numPr>
+                <w:ilvl w:val="0"/>
+                <w:numId w:val="6"/>
+              </w:numPr>
+              <w:suppressAutoHyphens/>
+              <w:spacing w:before="120" w:line="336" w:lineRule="auto"/>
+              <w:rPr>
+                <w:rFonts w:cs="Arial"/>
+              </w:rPr>
+            </w:pPr>
+            <w:r>
+              <w:rPr>
+                <w:rFonts w:cs="Arial"/>
+              </w:rPr>
+              <w:t>Assign Tasks</w:t>
+            </w:r>
+          </w:p>
+        </w:tc>
+      </w:tr>
+      <w:tr>
+        <w:tc>
+          <w:tcPr>
+            <w:tcW w:w="2205" w:type="dxa"/>
+            <w:tcBorders>
+              <w:top w:val="single" w:sz="12" w:space="0" w:color="F88046"/>
+              <w:left w:val="single" w:sz="12" w:space="0" w:color="F88046"/>
+              <w:bottom w:val="single" w:sz="12" w:space="0" w:color="F88046"/>
+              <w:right w:val="single" w:sz="12" w:space="0" w:color="F88046"/>
+            </w:tcBorders>
+          </w:tcPr>
+          <w:p>
+            <w:pPr>
+              <w:spacing w:before="120" w:line="336" w:lineRule="auto"/>
+              <w:rPr>
+                <w:rFonts w:cs="Arial"/>
+              </w:rPr>
+            </w:pPr>
+            <w:r>
+              <w:rPr>
+                <w:rFonts w:eastAsia="Red Hat Display Bold" w:cs="Arial"/>
+                <w:color w:val="000000"/>
+              </w:rPr>
+              <w:t>Facilitator</w:t>
+            </w:r>
+          </w:p>
+        </w:tc>
+        <w:tc>
+          <w:tcPr>
+            <w:tcW w:w="6824" w:type="dxa"/>
+            <w:tcBorders>
+              <w:top w:val="single" w:sz="12" w:space="0" w:color="F88046"/>
+              <w:left w:val="single" w:sz="12" w:space="0" w:color="F88046"/>
+              <w:bottom w:val="single" w:sz="12" w:space="0" w:color="F88046"/>
+              <w:right w:val="single" w:sz="12" w:space="0" w:color="F88046"/>
+            </w:tcBorders>
+          </w:tcPr>
+          <w:p>
+            <w:pPr>
+              <w:spacing w:before="120" w:line="336" w:lineRule="auto"/>
+              <w:rPr>
+                <w:rFonts w:cs="Arial"/>
+              </w:rPr>
+            </w:pPr>
+            <w:r>
+              <w:rPr>
+                <w:rFonts w:eastAsia="Red Hat Display" w:cs="Arial"/>
+                <w:color w:val="000000"/>
+              </w:rPr>
+              <w:t>Reece Willoughby</w:t>
+            </w:r>
+          </w:p>
+        </w:tc>
+      </w:tr>
+      <w:tr>
+        <w:tc>
+          <w:tcPr>
+            <w:tcW w:w="2205" w:type="dxa"/>
+            <w:tcBorders>
+              <w:left w:val="single" w:sz="12" w:space="0" w:color="F88046"/>
+              <w:bottom w:val="single" w:sz="12" w:space="0" w:color="F88046"/>
+              <w:right w:val="single" w:sz="12" w:space="0" w:color="F88046"/>
+            </w:tcBorders>
+          </w:tcPr>
+          <w:p>
+            <w:pPr>
+              <w:spacing w:before="120" w:line="336" w:lineRule="auto"/>
+              <w:rPr>
+                <w:rFonts w:cs="Arial"/>
+              </w:rPr>
+            </w:pPr>
+            <w:r>
+              <w:rPr>
+                <w:rFonts w:cs="Arial"/>
+              </w:rPr>
+              <w:t>Note taker</w:t>
+            </w:r>
+          </w:p>
+        </w:tc>
+        <w:tc>
+          <w:tcPr>
+            <w:tcW w:w="6824" w:type="dxa"/>
+            <w:tcBorders>
+              <w:left w:val="single" w:sz="12" w:space="0" w:color="F88046"/>
+              <w:bottom w:val="single" w:sz="12" w:space="0" w:color="F88046"/>
+              <w:right w:val="single" w:sz="12" w:space="0" w:color="F88046"/>
+            </w:tcBorders>
+          </w:tcPr>
+          <w:p>
+            <w:pPr>
+              <w:spacing w:before="120" w:line="336" w:lineRule="auto"/>
+              <w:rPr>
+                <w:rFonts w:cs="Arial"/>
+              </w:rPr>
+            </w:pPr>
+            <w:r>
+              <w:rPr>
+                <w:rFonts w:cs="Arial"/>
+              </w:rPr>
+              <w:t>Reece Willoughby</w:t>
+            </w:r>
+          </w:p>
+        </w:tc>
+      </w:tr>
+      <w:tr>
+        <w:trPr>
+          <w:trHeight w:val="1117"/>
+        </w:trPr>
+        <w:tc>
+          <w:tcPr>
+            <w:tcW w:w="2205" w:type="dxa"/>
+            <w:tcBorders>
+              <w:top w:val="single" w:sz="12" w:space="0" w:color="F88046"/>
+              <w:left w:val="single" w:sz="12" w:space="0" w:color="F88046"/>
+              <w:bottom w:val="single" w:sz="12" w:space="0" w:color="F88046"/>
+              <w:right w:val="single" w:sz="12" w:space="0" w:color="F88046"/>
+            </w:tcBorders>
+          </w:tcPr>
+          <w:p>
+            <w:pPr>
+              <w:spacing w:before="120" w:line="336" w:lineRule="auto"/>
+              <w:rPr>
+                <w:rFonts w:cs="Arial"/>
+              </w:rPr>
+            </w:pPr>
+            <w:r>
+              <w:rPr>
+                <w:rFonts w:eastAsia="Red Hat Display Bold" w:cs="Arial"/>
+                <w:color w:val="000000"/>
+              </w:rPr>
+              <w:t>Attendees</w:t>
+            </w:r>
+          </w:p>
+        </w:tc>
+        <w:tc>
+          <w:tcPr>
+            <w:tcW w:w="6824" w:type="dxa"/>
+            <w:tcBorders>
+              <w:top w:val="single" w:sz="12" w:space="0" w:color="F88046"/>
+              <w:left w:val="single" w:sz="12" w:space="0" w:color="F88046"/>
+              <w:bottom w:val="single" w:sz="12" w:space="0" w:color="F88046"/>
+              <w:right w:val="single" w:sz="12" w:space="0" w:color="F88046"/>
+            </w:tcBorders>
+          </w:tcPr>
+          <w:p>
+            <w:pPr>
+              <w:pStyle w:val="ListParagraph"/>
+              <w:widowControl w:val="0"/>
+              <w:numPr>
+                <w:ilvl w:val="0"/>
+                <w:numId w:val="7"/>
+              </w:numPr>
+              <w:suppressAutoHyphens/>
+              <w:spacing w:before="120" w:line="336" w:lineRule="auto"/>
+              <w:rPr>
+                <w:rFonts w:eastAsia="Red Hat Display Bold" w:cs="Arial"/>
+                <w:color w:val="000000"/>
+              </w:rPr>
+            </w:pPr>
+            <w:r>
+              <w:rPr>
+                <w:rFonts w:eastAsia="Red Hat Display Bold" w:cs="Arial"/>
+                <w:color w:val="000000"/>
+              </w:rPr>
+              <w:t>Reece Willoughby</w:t>
+            </w:r>
+          </w:p>
+          <w:p>
+            <w:pPr>
+              <w:pStyle w:val="ListParagraph"/>
+              <w:widowControl w:val="0"/>
+              <w:numPr>
+                <w:ilvl w:val="0"/>
+                <w:numId w:val="7"/>
+              </w:numPr>
+              <w:suppressAutoHyphens/>
+              <w:spacing w:before="120" w:line="336" w:lineRule="auto"/>
+              <w:rPr>
+                <w:rFonts w:eastAsia="Red Hat Display Bold" w:cs="Arial"/>
+                <w:color w:val="000000"/>
+              </w:rPr>
+            </w:pPr>
+            <w:r>
+              <w:rPr>
+                <w:rFonts w:eastAsia="Red Hat Display Bold" w:cs="Arial"/>
+                <w:color w:val="000000"/>
+              </w:rPr>
+              <w:t>Alexi Colley</w:t>
+            </w:r>
+          </w:p>
+          <w:p>
+            <w:pPr>
+              <w:pStyle w:val="ListParagraph"/>
+              <w:widowControl w:val="0"/>
+              <w:numPr>
+                <w:ilvl w:val="0"/>
+                <w:numId w:val="7"/>
+              </w:numPr>
+              <w:suppressAutoHyphens/>
+              <w:spacing w:before="120" w:line="336" w:lineRule="auto"/>
+              <w:rPr>
+                <w:rFonts w:eastAsia="Red Hat Display Bold" w:cs="Arial"/>
+                <w:color w:val="000000"/>
+              </w:rPr>
+            </w:pPr>
+            <w:r>
+              <w:rPr>
+                <w:rFonts w:eastAsia="Red Hat Display Bold" w:cs="Arial"/>
+                <w:color w:val="000000"/>
+              </w:rPr>
+              <w:t>Nawaraj Budhathoki</w:t>
+            </w:r>
+          </w:p>
+        </w:tc>
+      </w:tr>
+      <w:tr>
+        <w:tc>
+          <w:tcPr>
+            <w:tcW w:w="2205" w:type="dxa"/>
+            <w:tcBorders>
+              <w:top w:val="single" w:sz="12" w:space="0" w:color="F88046"/>
+              <w:left w:val="single" w:sz="12" w:space="0" w:color="F88046"/>
+              <w:bottom w:val="single" w:sz="12" w:space="0" w:color="F88046"/>
+              <w:right w:val="single" w:sz="12" w:space="0" w:color="F88046"/>
+            </w:tcBorders>
+          </w:tcPr>
+          <w:p>
+            <w:pPr>
+              <w:spacing w:before="120" w:line="336" w:lineRule="auto"/>
+              <w:rPr>
+                <w:rFonts w:cs="Arial"/>
+              </w:rPr>
+            </w:pPr>
+            <w:r>
+              <w:rPr>
+                <w:rFonts w:eastAsia="Red Hat Display Bold" w:cs="Arial"/>
+                <w:color w:val="000000"/>
+              </w:rPr>
+              <w:t>Roundtable Updates (each group member to contribute)</w:t>
+            </w:r>
+          </w:p>
+        </w:tc>
+        <w:tc>
+          <w:tcPr>
+            <w:tcW w:w="6824" w:type="dxa"/>
+            <w:tcBorders>
+              <w:top w:val="single" w:sz="12" w:space="0" w:color="F88046"/>
+              <w:left w:val="single" w:sz="12" w:space="0" w:color="F88046"/>
+              <w:bottom w:val="single" w:sz="12" w:space="0" w:color="F88046"/>
+              <w:right w:val="single" w:sz="12" w:space="0" w:color="F88046"/>
+            </w:tcBorders>
+          </w:tcPr>
+          <w:p>
+            <w:pPr>
+              <w:spacing w:before="120" w:line="336" w:lineRule="auto"/>
+              <w:rPr>
+                <w:rFonts w:eastAsia="Red Hat Display" w:cs="Arial"/>
+                <w:color w:val="000000"/>
+              </w:rPr>
+            </w:pPr>
+            <w:r>
+              <w:rPr>
+                <w:rFonts w:eastAsia="Red Hat Display" w:cs="Arial"/>
+                <w:color w:val="000000"/>
+              </w:rPr>
+              <w:t>Reece proposed several possible project ideas and outlined potential scopes.</w:t>
+            </w:r>
+          </w:p>
+          <w:p>
+            <w:pPr>
+              <w:spacing w:before="120" w:line="336" w:lineRule="auto"/>
+              <w:rPr>
+                <w:rFonts w:eastAsia="Red Hat Display" w:cs="Arial"/>
+                <w:color w:val="000000"/>
+              </w:rPr>
+            </w:pPr>
+            <w:r>
+              <w:rPr>
+                <w:rFonts w:eastAsia="Red Hat Display" w:cs="Arial"/>
+                <w:color w:val="000000"/>
+              </w:rPr>
+              <w:t>All group members discussed feasibility and relevance to the module requirements.</w:t>
+            </w:r>
+          </w:p>
+          <w:p>
+            <w:pPr>
+              <w:spacing w:before="120" w:line="336" w:lineRule="auto"/>
+              <w:rPr>
+                <w:rFonts w:cs="Arial"/>
+              </w:rPr>
+            </w:pPr>
+            <w:r>
+              <w:rPr>
+                <w:rFonts w:eastAsia="Red Hat Display" w:cs="Arial"/>
+                <w:color w:val="000000"/>
+              </w:rPr>
+              <w:lastRenderedPageBreak/>
+              <w:t>General agreement that the project should be educationally focused and technically realistic within the timeframe given.</w:t>
+            </w:r>
+          </w:p>
+        </w:tc>
+      </w:tr>
+      <w:tr>
+        <w:tc>
+          <w:tcPr>
+            <w:tcW w:w="2205" w:type="dxa"/>
+            <w:tcBorders>
+              <w:top w:val="single" w:sz="12" w:space="0" w:color="F88046"/>
+              <w:left w:val="single" w:sz="12" w:space="0" w:color="F88046"/>
+              <w:bottom w:val="single" w:sz="12" w:space="0" w:color="F88046"/>
+              <w:right w:val="single" w:sz="12" w:space="0" w:color="F88046"/>
+            </w:tcBorders>
+          </w:tcPr>
+          <w:p>
+            <w:pPr>
+              <w:spacing w:before="120" w:line="336" w:lineRule="auto"/>
+              <w:rPr>
+                <w:rFonts w:cs="Arial"/>
+              </w:rPr>
+            </w:pPr>
+            <w:r>
+              <w:rPr>
+                <w:rFonts w:eastAsia="Red Hat Display Bold" w:cs="Arial"/>
+                <w:color w:val="000000"/>
+              </w:rPr>
+              <w:lastRenderedPageBreak/>
+              <w:t>Discussion points</w:t>
+            </w:r>
+          </w:p>
+        </w:tc>
+        <w:tc>
+          <w:tcPr>
+            <w:tcW w:w="6824" w:type="dxa"/>
+            <w:tcBorders>
+              <w:top w:val="single" w:sz="12" w:space="0" w:color="F88046"/>
+              <w:left w:val="single" w:sz="12" w:space="0" w:color="F88046"/>
+              <w:bottom w:val="single" w:sz="12" w:space="0" w:color="F88046"/>
+              <w:right w:val="single" w:sz="12" w:space="0" w:color="F88046"/>
+            </w:tcBorders>
+          </w:tcPr>
+          <w:p>
+            <w:pPr>
+              <w:spacing w:before="120" w:line="336" w:lineRule="auto"/>
+              <w:rPr>
+                <w:rFonts w:eastAsia="Red Hat Display Bold" w:cs="Arial"/>
+                <w:color w:val="000000"/>
+              </w:rPr>
+            </w:pPr>
+            <w:r>
+              <w:rPr>
+                <w:rFonts w:eastAsia="Red Hat Display Bold" w:cs="Arial"/>
+                <w:color w:val="000000"/>
+              </w:rPr>
+              <w:t>We discussed the ideas we had as a group:</w:t>
+            </w:r>
+          </w:p>
+          <w:p>
+            <w:pPr>
+              <w:spacing w:before="120" w:line="336" w:lineRule="auto"/>
+              <w:rPr>
+                <w:rFonts w:eastAsia="Red Hat Display Bold" w:cs="Arial"/>
+                <w:b/>
+                <w:bCs/>
+                <w:color w:val="000000"/>
+              </w:rPr>
+            </w:pPr>
+            <w:r>
+              <w:rPr>
+                <w:rFonts w:eastAsia="Red Hat Display Bold" w:cs="Arial"/>
+                <w:b/>
+                <w:bCs/>
+                <w:color w:val="000000"/>
+              </w:rPr>
+              <w:t>Community Repair Platform:</w:t>
+            </w:r>
+          </w:p>
+          <w:p>
+            <w:pPr>
+              <w:spacing w:before="120" w:line="336" w:lineRule="auto"/>
+              <w:rPr>
+                <w:rFonts w:eastAsia="Red Hat Display Bold" w:cs="Arial"/>
+                <w:color w:val="000000"/>
+              </w:rPr>
+            </w:pPr>
+            <w:r>
+              <w:rPr>
+                <w:rFonts w:eastAsia="Red Hat Display Bold" w:cs="Arial"/>
+                <w:color w:val="000000"/>
+              </w:rPr>
+              <w:t>Users post broken items and others volunteer repair help.</w:t>
+            </w:r>
+          </w:p>
+          <w:p>
+            <w:pPr>
+              <w:spacing w:before="120" w:line="336" w:lineRule="auto"/>
+              <w:rPr>
+                <w:rFonts w:eastAsia="Red Hat Display Bold" w:cs="Arial"/>
+                <w:b/>
+                <w:bCs/>
+                <w:color w:val="000000"/>
+              </w:rPr>
+            </w:pPr>
+            <w:r>
+              <w:rPr>
+                <w:rFonts w:eastAsia="Red Hat Display Bold" w:cs="Arial"/>
+                <w:b/>
+                <w:bCs/>
+                <w:color w:val="000000"/>
+              </w:rPr>
+              <w:t>Peer Programming Help:</w:t>
+            </w:r>
+          </w:p>
+          <w:p>
+            <w:pPr>
+              <w:spacing w:before="120" w:line="336" w:lineRule="auto"/>
+              <w:rPr>
+                <w:rFonts w:eastAsia="Red Hat Display Bold" w:cs="Arial"/>
+                <w:color w:val="000000"/>
+              </w:rPr>
+            </w:pPr>
+            <w:r>
+              <w:rPr>
+                <w:rFonts w:eastAsia="Red Hat Display Bold" w:cs="Arial"/>
+                <w:color w:val="000000"/>
+              </w:rPr>
+              <w:t>Students help each other with programming problems.</w:t>
+            </w:r>
+          </w:p>
+          <w:p>
+            <w:pPr>
+              <w:spacing w:before="120" w:line="336" w:lineRule="auto"/>
+              <w:rPr>
+                <w:rFonts w:eastAsia="Red Hat Display Bold" w:cs="Arial"/>
+                <w:b/>
+                <w:bCs/>
+                <w:color w:val="000000"/>
+              </w:rPr>
+            </w:pPr>
+            <w:r>
+              <w:rPr>
+                <w:rFonts w:eastAsia="Red Hat Display Bold" w:cs="Arial"/>
+                <w:b/>
+                <w:bCs/>
+                <w:color w:val="000000"/>
+              </w:rPr>
+              <w:t>Programming Challenge Platform:</w:t>
+            </w:r>
+          </w:p>
+          <w:p>
+            <w:pPr>
+              <w:spacing w:before="120" w:line="336" w:lineRule="auto"/>
+              <w:rPr>
+                <w:rFonts w:eastAsia="Red Hat Display Bold" w:cs="Arial"/>
+                <w:color w:val="000000"/>
+              </w:rPr>
+            </w:pPr>
+            <w:r>
+              <w:rPr>
+                <w:rFonts w:eastAsia="Red Hat Display Bold" w:cs="Arial"/>
+                <w:color w:val="000000"/>
+              </w:rPr>
+              <w:t>Users create and review small coding challenges.</w:t>
+            </w:r>
+          </w:p>
+          <w:p>
+            <w:pPr>
+              <w:spacing w:before="120" w:line="336" w:lineRule="auto"/>
+              <w:rPr>
+                <w:rFonts w:eastAsia="Red Hat Display Bold" w:cs="Arial"/>
+                <w:b/>
+                <w:bCs/>
+                <w:color w:val="000000"/>
+              </w:rPr>
+            </w:pPr>
+            <w:r>
+              <w:rPr>
+                <w:rFonts w:eastAsia="Red Hat Display Bold" w:cs="Arial"/>
+                <w:b/>
+                <w:bCs/>
+                <w:color w:val="000000"/>
+              </w:rPr>
+              <w:t>Reverse-Engineering &amp; Security Learning:</w:t>
+            </w:r>
+          </w:p>
+          <w:p>
+            <w:pPr>
+              <w:spacing w:before="120" w:line="336" w:lineRule="auto"/>
+              <w:rPr>
+                <w:rFonts w:eastAsia="Red Hat Display Bold" w:cs="Arial"/>
+                <w:color w:val="000000"/>
+              </w:rPr>
+            </w:pPr>
+            <w:r>
+              <w:rPr>
+                <w:rFonts w:eastAsia="Red Hat Display Bold" w:cs="Arial"/>
+                <w:color w:val="000000"/>
+              </w:rPr>
+              <w:t>Educational focus on binary analysis and reverse engineering concepts.</w:t>
+            </w:r>
+          </w:p>
+          <w:p>
+            <w:pPr>
+              <w:spacing w:before="120" w:line="336" w:lineRule="auto"/>
+              <w:rPr>
+                <w:rFonts w:eastAsia="Red Hat Display Bold" w:cs="Arial"/>
+                <w:b/>
+                <w:bCs/>
+                <w:color w:val="000000"/>
+              </w:rPr>
+            </w:pPr>
+            <w:r>
+              <w:rPr>
+                <w:rFonts w:eastAsia="Red Hat Display Bold" w:cs="Arial"/>
+                <w:b/>
+                <w:bCs/>
+                <w:color w:val="000000"/>
+              </w:rPr>
+              <w:t>Debugging &amp; Programming Help:</w:t>
+            </w:r>
+          </w:p>
+          <w:p>
+            <w:pPr>
+              <w:spacing w:before="120" w:line="336" w:lineRule="auto"/>
+              <w:rPr>
+                <w:rFonts w:eastAsia="Red Hat Display Bold" w:cs="Arial"/>
+                <w:color w:val="000000"/>
+              </w:rPr>
+            </w:pPr>
+            <w:r>
+              <w:rPr>
+                <w:rFonts w:eastAsia="Red Hat Display Bold" w:cs="Arial"/>
+                <w:color w:val="000000"/>
+              </w:rPr>
+              <w:t>Users post specific technical issues and receive debugging assistance.</w:t>
+            </w:r>
+          </w:p>
+          <w:p>
+            <w:pPr>
+              <w:spacing w:before="120" w:line="336" w:lineRule="auto"/>
+              <w:rPr>
+                <w:rFonts w:eastAsia="Red Hat Display Bold" w:cs="Arial"/>
+                <w:color w:val="000000"/>
+              </w:rPr>
+            </w:pPr>
+          </w:p>
+          <w:p>
+            <w:pPr>
+              <w:spacing w:before="120" w:line="336" w:lineRule="auto"/>
+              <w:rPr>
+                <w:rFonts w:eastAsia="Red Hat Display Bold" w:cs="Arial"/>
+                <w:color w:val="000000"/>
+              </w:rPr>
+            </w:pPr>
+            <w:r>
+              <w:rPr>
+                <w:rFonts w:eastAsia="Red Hat Display Bold" w:cs="Arial"/>
+                <w:color w:val="000000"/>
+              </w:rPr>
+              <w:t>After discussion, the group agreed that “Debugging &amp; Programming Help” best fit our collective technical skill level whilst also hitting the assessment criteria.</w:t>
+            </w:r>
+          </w:p>
+        </w:tc>
+      </w:tr>
+      <w:tr>
+        <w:trPr>
+          <w:trHeight w:val="4729"/>
+        </w:trPr>
+        <w:tc>
+          <w:tcPr>
+            <w:tcW w:w="2205" w:type="dxa"/>
+            <w:tcBorders>
+              <w:top w:val="single" w:sz="12" w:space="0" w:color="F88046"/>
+              <w:left w:val="single" w:sz="12" w:space="0" w:color="F88046"/>
+              <w:bottom w:val="single" w:sz="12" w:space="0" w:color="F88046"/>
+              <w:right w:val="single" w:sz="12" w:space="0" w:color="F88046"/>
+            </w:tcBorders>
+          </w:tcPr>
+          <w:p>
+            <w:pPr>
+              <w:spacing w:before="120" w:line="336" w:lineRule="auto"/>
+              <w:rPr>
+                <w:rFonts w:cs="Arial"/>
+              </w:rPr>
+            </w:pPr>
+            <w:r>
+              <w:rPr>
+                <w:rFonts w:eastAsia="Red Hat Display Bold" w:cs="Arial"/>
+                <w:color w:val="000000"/>
+              </w:rPr>
+              <w:t>Actions (list tasks and assign a group member)</w:t>
+            </w:r>
+          </w:p>
+        </w:tc>
+        <w:tc>
+          <w:tcPr>
+            <w:tcW w:w="6824" w:type="dxa"/>
+            <w:tcBorders>
+              <w:top w:val="single" w:sz="12" w:space="0" w:color="F88046"/>
+              <w:left w:val="single" w:sz="12" w:space="0" w:color="F88046"/>
+              <w:bottom w:val="single" w:sz="12" w:space="0" w:color="F88046"/>
+              <w:right w:val="single" w:sz="12" w:space="0" w:color="F88046"/>
+            </w:tcBorders>
+          </w:tcPr>
+          <w:p>
+            <w:pPr>
+              <w:spacing w:before="120" w:line="336" w:lineRule="auto"/>
+              <w:rPr>
+                <w:rFonts w:cs="Arial"/>
+              </w:rPr>
+            </w:pPr>
+            <w:r>
+              <w:rPr>
+                <w:rFonts w:cs="Arial"/>
+              </w:rPr>
+              <w:t>At least one commit from every group member – All</w:t>
+            </w:r>
+          </w:p>
+          <w:p>
+            <w:pPr>
+              <w:spacing w:before="120" w:line="336" w:lineRule="auto"/>
+              <w:rPr>
+                <w:rFonts w:cs="Arial"/>
+              </w:rPr>
+            </w:pPr>
+            <w:r>
+              <w:rPr>
+                <w:rFonts w:cs="Arial"/>
+              </w:rPr>
+              <w:t>Each member of the team able to run the development environment - All</w:t>
+            </w:r>
+          </w:p>
+          <w:p>
+            <w:pPr>
+              <w:spacing w:before="120" w:line="336" w:lineRule="auto"/>
+              <w:rPr>
+                <w:rFonts w:cs="Arial"/>
+              </w:rPr>
+            </w:pPr>
+            <w:r>
+              <w:rPr>
+                <w:rFonts w:cs="Arial"/>
+              </w:rPr>
+              <w:t>At least two ‘Personas’ – Nawaraj</w:t>
+            </w:r>
+          </w:p>
+          <w:p>
+            <w:pPr>
+              <w:spacing w:before="120" w:line="336" w:lineRule="auto"/>
+              <w:rPr>
+                <w:rFonts w:cs="Arial"/>
+              </w:rPr>
+            </w:pPr>
+            <w:r>
+              <w:rPr>
+                <w:rFonts w:cs="Arial"/>
+              </w:rPr>
+              <w:t>Ethical issues identified – Alexi</w:t>
+            </w:r>
+          </w:p>
+          <w:p>
+            <w:pPr>
+              <w:spacing w:before="120" w:line="336" w:lineRule="auto"/>
+              <w:rPr>
+                <w:rFonts w:eastAsia="Red Hat Display" w:cs="Arial"/>
+                <w:color w:val="000000"/>
+              </w:rPr>
+            </w:pPr>
+            <w:r>
+              <w:rPr>
+                <w:rFonts w:eastAsia="Red Hat Display" w:cs="Arial"/>
+                <w:color w:val="000000"/>
+              </w:rPr>
+              <w:t>Kanban Board and Github project – Reece</w:t>
+            </w:r>
+          </w:p>
+          <w:p>
+            <w:pPr>
+              <w:spacing w:before="120" w:line="336" w:lineRule="auto"/>
+              <w:rPr>
+                <w:rFonts w:cs="Arial"/>
+              </w:rPr>
+            </w:pPr>
+            <w:r>
+              <w:rPr>
+                <w:rFonts w:cs="Arial"/>
+              </w:rPr>
+              <w:t xml:space="preserve">Scaffolding files added to </w:t>
+            </w:r>
+            <w:r>
+              <w:rPr>
+                <w:rFonts w:cs="Arial"/>
+              </w:rPr>
+              <w:t>Github</w:t>
+            </w:r>
+            <w:r>
+              <w:rPr>
+                <w:rFonts w:cs="Arial"/>
+              </w:rPr>
+              <w:t xml:space="preserve"> and README file customised for your project – Reece</w:t>
+            </w:r>
+          </w:p>
+          <w:p>
+            <w:pPr>
+              <w:spacing w:before="120" w:line="336" w:lineRule="auto"/>
+              <w:rPr>
+                <w:rFonts w:cs="Arial"/>
+              </w:rPr>
+            </w:pPr>
+            <w:r>
+              <w:rPr>
+                <w:rFonts w:cs="Arial"/>
+              </w:rPr>
+              <w:t>Project description refined – Reece</w:t>
+            </w:r>
+          </w:p>
+          <w:p>
+            <w:pPr>
+              <w:spacing w:before="120" w:line="336" w:lineRule="auto"/>
+              <w:rPr>
+                <w:rFonts w:cs="Arial"/>
+              </w:rPr>
+            </w:pPr>
+            <w:r>
+              <w:rPr>
+                <w:rFonts w:cs="Arial"/>
+              </w:rPr>
+              <w:t>Code of Conduct - Reece</w:t>
+            </w:r>
+          </w:p>
+          <w:p>
+            <w:pPr>
+              <w:spacing w:before="120" w:line="336" w:lineRule="auto"/>
+              <w:rPr>
+                <w:rFonts w:cs="Arial"/>
+              </w:rPr>
+            </w:pPr>
+            <w:r>
+              <w:rPr>
+                <w:rFonts w:cs="Arial"/>
+              </w:rPr>
+              <w:t>Meeting records completed – Reece</w:t>
+            </w:r>
+          </w:p>
+        </w:tc>
+      </w:tr>
+    </w:tbl>
     <w:p/>
-    <w:p>
-      <w:pPr>
-        <w:rPr>
-          <w:b/>
-          <w:bCs/>
-        </w:rPr>
-      </w:pPr>
-      <w:r>
-        <w:rPr>
-          <w:b/>
-          <w:bCs/>
-        </w:rPr>
-        <w:t>Meeting Records:</w:t>
-      </w:r>
-    </w:p>
-    <w:p>
-      <w:r>
-        <w:t>PASTE YOUR WORK HERE!!!!!!!!</w:t>
-      </w:r>
-    </w:p>
-    <w:p/>
-    <w:p>
-      <w:r>
-        <w:t>Task board</w:t>
-      </w:r>
-      <w:r>
-        <w:t>:</w:t>
-      </w:r>
-      <w:r>
-        <w:rPr>
-          <w:b/>
-          <w:bCs/>
-        </w:rPr>
-        <w:t xml:space="preserve"> </w:t>
-      </w:r>
-      <w:r>
-        <w:rPr>
-          <w:b/>
-          <w:bCs/>
-          <w:color w:val="FFFFFF" w:themeColor="background1"/>
-        </w:rPr>
-        <w:tab/>
-      </w:r>
-      <w:r>
-        <w:rPr>
-          <w:b/>
-          <w:bCs/>
-          <w:color w:val="FFFFFF" w:themeColor="background1"/>
-        </w:rPr>
-        <w:tab/>
-      </w:r>
-      <w:r>
-        <w:rPr>
-          <w:b/>
-          <w:bCs/>
-          <w:color w:val="FFFFFF" w:themeColor="background1"/>
-        </w:rPr>
-        <w:tab/>
-      </w:r>
-      <w:r>
-        <w:rPr>
-          <w:b/>
-          <w:bCs/>
-          <w:color w:val="FFFFFF" w:themeColor="background1"/>
-        </w:rPr>
-        <w:tab/>
-        <w:t xml:space="preserve"> </w:t>
-      </w:r>
-      <w:r>
-        <w:rPr>
-          <w:b/>
-          <w:bCs/>
-          <w:color w:val="FFFFFF" w:themeColor="background1"/>
-        </w:rPr>
-        <w:t>reece</w:t>
-      </w:r>
-    </w:p>
-    <w:p>
-      <w:r>
-        <w:t>https://github.com/users/WILR96/projects/1</w:t>
-      </w:r>
-    </w:p>
-    <w:p>
-      <w:r>
-        <w:t>GitHub</w:t>
-      </w:r>
-      <w:r>
-        <w:t>:</w:t>
-      </w:r>
-      <w:r>
-        <w:rPr>
-          <w:b/>
-          <w:bCs/>
-          <w:color w:val="FFFFFF" w:themeColor="background1"/>
-        </w:rPr>
-        <w:t xml:space="preserve"> </w:t>
-      </w:r>
-      <w:r>
-        <w:rPr>
-          <w:b/>
-          <w:bCs/>
-          <w:color w:val="FFFFFF" w:themeColor="background1"/>
-        </w:rPr>
-        <w:tab/>
-      </w:r>
-      <w:r>
-        <w:rPr>
-          <w:b/>
-          <w:bCs/>
-          <w:color w:val="FFFFFF" w:themeColor="background1"/>
-        </w:rPr>
-        <w:tab/>
-      </w:r>
-      <w:r>
-        <w:rPr>
-          <w:b/>
-          <w:bCs/>
-          <w:color w:val="FFFFFF" w:themeColor="background1"/>
-        </w:rPr>
-        <w:tab/>
-      </w:r>
-      <w:r>
-        <w:rPr>
-          <w:b/>
-          <w:bCs/>
-          <w:color w:val="FFFFFF" w:themeColor="background1"/>
-        </w:rPr>
-        <w:tab/>
-        <w:t xml:space="preserve"> reece</w:t>
-      </w:r>
-    </w:p>
-    <w:p>
-      <w:r>
-        <w:t>https://github.com/WILR96/ErrorHandlingHelpline</w:t>
-      </w:r>
-    </w:p>
     <w:sectPr>
       <w:pgSz w:w="11906" w:h="16838"/>
       <w:pgMar w:top="1440" w:right="1440" w:bottom="1440" w:left="1440" w:header="708" w:footer="708" w:gutter="0"/>
@@ -2820,6 +3862,146 @@
     </w:lvl>
   </w:abstractNum>
   <w:abstractNum w:abstractNumId="1" w15:restartNumberingAfterBreak="0">
+    <w:nsid w:val="23D4341F"/>
+    <w:multiLevelType w:val="multilevel"/>
+    <w:tmpl w:val="6ABC3C08"/>
+    <w:lvl w:ilvl="0">
+      <w:start w:val="1"/>
+      <w:numFmt w:val="bullet"/>
+      <w:lvlText w:val=""/>
+      <w:lvlJc w:val="left"/>
+      <w:pPr>
+        <w:tabs>
+          <w:tab w:val="num" w:pos="720"/>
+        </w:tabs>
+        <w:ind w:left="720" w:hanging="360"/>
+      </w:pPr>
+      <w:rPr>
+        <w:rFonts w:ascii="Symbol" w:hAnsi="Symbol" w:cs="Symbol" w:hint="default"/>
+      </w:rPr>
+    </w:lvl>
+    <w:lvl w:ilvl="1">
+      <w:start w:val="1"/>
+      <w:numFmt w:val="bullet"/>
+      <w:lvlText w:val="◦"/>
+      <w:lvlJc w:val="left"/>
+      <w:pPr>
+        <w:tabs>
+          <w:tab w:val="num" w:pos="1080"/>
+        </w:tabs>
+        <w:ind w:left="1080" w:hanging="360"/>
+      </w:pPr>
+      <w:rPr>
+        <w:rFonts w:ascii="OpenSymbol" w:hAnsi="OpenSymbol" w:cs="OpenSymbol" w:hint="default"/>
+      </w:rPr>
+    </w:lvl>
+    <w:lvl w:ilvl="2">
+      <w:start w:val="1"/>
+      <w:numFmt w:val="bullet"/>
+      <w:lvlText w:val="▪"/>
+      <w:lvlJc w:val="left"/>
+      <w:pPr>
+        <w:tabs>
+          <w:tab w:val="num" w:pos="1440"/>
+        </w:tabs>
+        <w:ind w:left="1440" w:hanging="360"/>
+      </w:pPr>
+      <w:rPr>
+        <w:rFonts w:ascii="OpenSymbol" w:hAnsi="OpenSymbol" w:cs="OpenSymbol" w:hint="default"/>
+      </w:rPr>
+    </w:lvl>
+    <w:lvl w:ilvl="3">
+      <w:start w:val="1"/>
+      <w:numFmt w:val="bullet"/>
+      <w:lvlText w:val=""/>
+      <w:lvlJc w:val="left"/>
+      <w:pPr>
+        <w:tabs>
+          <w:tab w:val="num" w:pos="1800"/>
+        </w:tabs>
+        <w:ind w:left="1800" w:hanging="360"/>
+      </w:pPr>
+      <w:rPr>
+        <w:rFonts w:ascii="Symbol" w:hAnsi="Symbol" w:cs="Symbol" w:hint="default"/>
+      </w:rPr>
+    </w:lvl>
+    <w:lvl w:ilvl="4">
+      <w:start w:val="1"/>
+      <w:numFmt w:val="bullet"/>
+      <w:lvlText w:val="◦"/>
+      <w:lvlJc w:val="left"/>
+      <w:pPr>
+        <w:tabs>
+          <w:tab w:val="num" w:pos="2160"/>
+        </w:tabs>
+        <w:ind w:left="2160" w:hanging="360"/>
+      </w:pPr>
+      <w:rPr>
+        <w:rFonts w:ascii="OpenSymbol" w:hAnsi="OpenSymbol" w:cs="OpenSymbol" w:hint="default"/>
+      </w:rPr>
+    </w:lvl>
+    <w:lvl w:ilvl="5">
+      <w:start w:val="1"/>
+      <w:numFmt w:val="bullet"/>
+      <w:lvlText w:val="▪"/>
+      <w:lvlJc w:val="left"/>
+      <w:pPr>
+        <w:tabs>
+          <w:tab w:val="num" w:pos="2520"/>
+        </w:tabs>
+        <w:ind w:left="2520" w:hanging="360"/>
+      </w:pPr>
+      <w:rPr>
+        <w:rFonts w:ascii="OpenSymbol" w:hAnsi="OpenSymbol" w:cs="OpenSymbol" w:hint="default"/>
+      </w:rPr>
+    </w:lvl>
+    <w:lvl w:ilvl="6">
+      <w:start w:val="1"/>
+      <w:numFmt w:val="bullet"/>
+      <w:lvlText w:val=""/>
+      <w:lvlJc w:val="left"/>
+      <w:pPr>
+        <w:tabs>
+          <w:tab w:val="num" w:pos="2880"/>
+        </w:tabs>
+        <w:ind w:left="2880" w:hanging="360"/>
+      </w:pPr>
+      <w:rPr>
+        <w:rFonts w:ascii="Symbol" w:hAnsi="Symbol" w:cs="Symbol" w:hint="default"/>
+      </w:rPr>
+    </w:lvl>
+    <w:lvl w:ilvl="7">
+      <w:start w:val="1"/>
+      <w:numFmt w:val="bullet"/>
+      <w:lvlText w:val="◦"/>
+      <w:lvlJc w:val="left"/>
+      <w:pPr>
+        <w:tabs>
+          <w:tab w:val="num" w:pos="3240"/>
+        </w:tabs>
+        <w:ind w:left="3240" w:hanging="360"/>
+      </w:pPr>
+      <w:rPr>
+        <w:rFonts w:ascii="OpenSymbol" w:hAnsi="OpenSymbol" w:cs="OpenSymbol" w:hint="default"/>
+      </w:rPr>
+    </w:lvl>
+    <w:lvl w:ilvl="8">
+      <w:start w:val="1"/>
+      <w:numFmt w:val="bullet"/>
+      <w:lvlText w:val="▪"/>
+      <w:lvlJc w:val="left"/>
+      <w:pPr>
+        <w:tabs>
+          <w:tab w:val="num" w:pos="3600"/>
+        </w:tabs>
+        <w:ind w:left="3600" w:hanging="360"/>
+      </w:pPr>
+      <w:rPr>
+        <w:rFonts w:ascii="OpenSymbol" w:hAnsi="OpenSymbol" w:cs="OpenSymbol" w:hint="default"/>
+      </w:rPr>
+    </w:lvl>
+  </w:abstractNum>
+  <w:abstractNum w:abstractNumId="2" w15:restartNumberingAfterBreak="0">
     <w:nsid w:val="332603D6"/>
     <w:multiLevelType w:val="hybridMultilevel"/>
     <w:tmpl w:val="93E65FDC"/>
@@ -2932,7 +4114,120 @@
       </w:rPr>
     </w:lvl>
   </w:abstractNum>
-  <w:abstractNum w:abstractNumId="2" w15:restartNumberingAfterBreak="0">
+  <w:abstractNum w:abstractNumId="3" w15:restartNumberingAfterBreak="0">
+    <w:nsid w:val="4FB506B3"/>
+    <w:multiLevelType w:val="hybridMultilevel"/>
+    <w:tmpl w:val="7C183638"/>
+    <w:lvl w:ilvl="0" w:tplc="08090001">
+      <w:start w:val="1"/>
+      <w:numFmt w:val="bullet"/>
+      <w:lvlText w:val=""/>
+      <w:lvlJc w:val="left"/>
+      <w:pPr>
+        <w:ind w:left="720" w:hanging="360"/>
+      </w:pPr>
+      <w:rPr>
+        <w:rFonts w:ascii="Symbol" w:hAnsi="Symbol" w:hint="default"/>
+      </w:rPr>
+    </w:lvl>
+    <w:lvl w:ilvl="1" w:tplc="08090003" w:tentative="1">
+      <w:start w:val="1"/>
+      <w:numFmt w:val="bullet"/>
+      <w:lvlText w:val="o"/>
+      <w:lvlJc w:val="left"/>
+      <w:pPr>
+        <w:ind w:left="1440" w:hanging="360"/>
+      </w:pPr>
+      <w:rPr>
+        <w:rFonts w:ascii="Courier New" w:hAnsi="Courier New" w:cs="Courier New" w:hint="default"/>
+      </w:rPr>
+    </w:lvl>
+    <w:lvl w:ilvl="2" w:tplc="08090005" w:tentative="1">
+      <w:start w:val="1"/>
+      <w:numFmt w:val="bullet"/>
+      <w:lvlText w:val=""/>
+      <w:lvlJc w:val="left"/>
+      <w:pPr>
+        <w:ind w:left="2160" w:hanging="360"/>
+      </w:pPr>
+      <w:rPr>
+        <w:rFonts w:ascii="Wingdings" w:hAnsi="Wingdings" w:hint="default"/>
+      </w:rPr>
+    </w:lvl>
+    <w:lvl w:ilvl="3" w:tplc="08090001" w:tentative="1">
+      <w:start w:val="1"/>
+      <w:numFmt w:val="bullet"/>
+      <w:lvlText w:val=""/>
+      <w:lvlJc w:val="left"/>
+      <w:pPr>
+        <w:ind w:left="2880" w:hanging="360"/>
+      </w:pPr>
+      <w:rPr>
+        <w:rFonts w:ascii="Symbol" w:hAnsi="Symbol" w:hint="default"/>
+      </w:rPr>
+    </w:lvl>
+    <w:lvl w:ilvl="4" w:tplc="08090003" w:tentative="1">
+      <w:start w:val="1"/>
+      <w:numFmt w:val="bullet"/>
+      <w:lvlText w:val="o"/>
+      <w:lvlJc w:val="left"/>
+      <w:pPr>
+        <w:ind w:left="3600" w:hanging="360"/>
+      </w:pPr>
+      <w:rPr>
+        <w:rFonts w:ascii="Courier New" w:hAnsi="Courier New" w:cs="Courier New" w:hint="default"/>
+      </w:rPr>
+    </w:lvl>
+    <w:lvl w:ilvl="5" w:tplc="08090005" w:tentative="1">
+      <w:start w:val="1"/>
+      <w:numFmt w:val="bullet"/>
+      <w:lvlText w:val=""/>
+      <w:lvlJc w:val="left"/>
+      <w:pPr>
+        <w:ind w:left="4320" w:hanging="360"/>
+      </w:pPr>
+      <w:rPr>
+        <w:rFonts w:ascii="Wingdings" w:hAnsi="Wingdings" w:hint="default"/>
+      </w:rPr>
+    </w:lvl>
+    <w:lvl w:ilvl="6" w:tplc="08090001" w:tentative="1">
+      <w:start w:val="1"/>
+      <w:numFmt w:val="bullet"/>
+      <w:lvlText w:val=""/>
+      <w:lvlJc w:val="left"/>
+      <w:pPr>
+        <w:ind w:left="5040" w:hanging="360"/>
+      </w:pPr>
+      <w:rPr>
+        <w:rFonts w:ascii="Symbol" w:hAnsi="Symbol" w:hint="default"/>
+      </w:rPr>
+    </w:lvl>
+    <w:lvl w:ilvl="7" w:tplc="08090003" w:tentative="1">
+      <w:start w:val="1"/>
+      <w:numFmt w:val="bullet"/>
+      <w:lvlText w:val="o"/>
+      <w:lvlJc w:val="left"/>
+      <w:pPr>
+        <w:ind w:left="5760" w:hanging="360"/>
+      </w:pPr>
+      <w:rPr>
+        <w:rFonts w:ascii="Courier New" w:hAnsi="Courier New" w:cs="Courier New" w:hint="default"/>
+      </w:rPr>
+    </w:lvl>
+    <w:lvl w:ilvl="8" w:tplc="08090005" w:tentative="1">
+      <w:start w:val="1"/>
+      <w:numFmt w:val="bullet"/>
+      <w:lvlText w:val=""/>
+      <w:lvlJc w:val="left"/>
+      <w:pPr>
+        <w:ind w:left="6480" w:hanging="360"/>
+      </w:pPr>
+      <w:rPr>
+        <w:rFonts w:ascii="Wingdings" w:hAnsi="Wingdings" w:hint="default"/>
+      </w:rPr>
+    </w:lvl>
+  </w:abstractNum>
+  <w:abstractNum w:abstractNumId="4" w15:restartNumberingAfterBreak="0">
     <w:nsid w:val="5DD754A0"/>
     <w:multiLevelType w:val="hybridMultilevel"/>
     <w:tmpl w:val="9E20C898"/>
@@ -3045,7 +4340,7 @@
       </w:rPr>
     </w:lvl>
   </w:abstractNum>
-  <w:abstractNum w:abstractNumId="3" w15:restartNumberingAfterBreak="0">
+  <w:abstractNum w:abstractNumId="5" w15:restartNumberingAfterBreak="0">
     <w:nsid w:val="714C3FC0"/>
     <w:multiLevelType w:val="hybridMultilevel"/>
     <w:tmpl w:val="E07A454C"/>
@@ -3158,7 +4453,7 @@
       </w:rPr>
     </w:lvl>
   </w:abstractNum>
-  <w:abstractNum w:abstractNumId="4" w15:restartNumberingAfterBreak="0">
+  <w:abstractNum w:abstractNumId="6" w15:restartNumberingAfterBreak="0">
     <w:nsid w:val="7BF068E3"/>
     <w:multiLevelType w:val="hybridMultilevel"/>
     <w:tmpl w:val="24C0295A"/>
@@ -3275,15 +4570,21 @@
     <w:abstractNumId w:val="0"/>
   </w:num>
   <w:num w:numId="2" w16cid:durableId="1251001">
+    <w:abstractNumId w:val="4"/>
+  </w:num>
+  <w:num w:numId="3" w16cid:durableId="309788926">
     <w:abstractNumId w:val="2"/>
   </w:num>
-  <w:num w:numId="3" w16cid:durableId="309788926">
+  <w:num w:numId="4" w16cid:durableId="126970860">
+    <w:abstractNumId w:val="6"/>
+  </w:num>
+  <w:num w:numId="5" w16cid:durableId="1606159486">
+    <w:abstractNumId w:val="5"/>
+  </w:num>
+  <w:num w:numId="6" w16cid:durableId="375013129">
     <w:abstractNumId w:val="1"/>
   </w:num>
-  <w:num w:numId="4" w16cid:durableId="126970860">
-    <w:abstractNumId w:val="4"/>
-  </w:num>
-  <w:num w:numId="5" w16cid:durableId="1606159486">
+  <w:num w:numId="7" w16cid:durableId="1696687112">
     <w:abstractNumId w:val="3"/>
   </w:num>
 </w:numbering>
@@ -3900,6 +5201,7 @@
   <w:style w:type="character" w:default="1" w:styleId="DefaultParagraphFont">
     <w:name w:val="Default Paragraph Font"/>
     <w:uiPriority w:val="1"/>
+    <w:semiHidden/>
     <w:unhideWhenUsed/>
   </w:style>
   <w:style w:type="table" w:default="1" w:styleId="TableNormal">

</xml_diff>